<commit_message>
updated the excel file
</commit_message>
<xml_diff>
--- a/Project Planning & Management.docx
+++ b/Project Planning & Management.docx
@@ -20,8 +20,6 @@
         </w:rPr>
         <w:t>Project Planning &amp; Management</w:t>
       </w:r>
-      <w:bookmarkStart w:id="0" w:name="_GoBack"/>
-      <w:bookmarkEnd w:id="0"/>
     </w:p>
     <w:p>
       <w:pPr>
@@ -85,6 +83,7 @@
         <w:keepLines w:val="0"/>
         <w:widowControl/>
         <w:numPr>
+          <w:ilvl w:val="0"/>
           <w:numId w:val="0"/>
         </w:numPr>
         <w:suppressLineNumbers w:val="0"/>
@@ -219,6 +218,7 @@
         <w:keepLines w:val="0"/>
         <w:widowControl/>
         <w:numPr>
+          <w:ilvl w:val="0"/>
           <w:numId w:val="0"/>
         </w:numPr>
         <w:suppressLineNumbers w:val="0"/>
@@ -358,6 +358,7 @@
     </w:p>
     <w:tbl>
       <w:tblPr>
+        <w:tblStyle w:val="3"/>
         <w:tblW w:w="0" w:type="auto"/>
         <w:tblCellSpacing w:w="15" w:type="dxa"/>
         <w:tblInd w:w="0" w:type="dxa"/>
@@ -369,7 +370,7 @@
           <w:insideH w:val="none" w:color="auto" w:sz="0" w:space="0"/>
           <w:insideV w:val="none" w:color="auto" w:sz="0" w:space="0"/>
         </w:tblBorders>
-        <w:shd w:val="clear"/>
+        <w:shd w:val="clear" w:color="auto" w:fill="auto"/>
         <w:tblLayout w:type="autofit"/>
         <w:tblCellMar>
           <w:top w:w="15" w:type="dxa"/>
@@ -392,7 +393,7 @@
             <w:insideH w:val="none" w:color="auto" w:sz="0" w:space="0"/>
             <w:insideV w:val="none" w:color="auto" w:sz="0" w:space="0"/>
           </w:tblBorders>
-          <w:shd w:val="clear"/>
+          <w:shd w:val="clear" w:color="auto" w:fill="auto"/>
           <w:tblCellMar>
             <w:top w:w="15" w:type="dxa"/>
             <w:left w:w="15" w:type="dxa"/>
@@ -407,7 +408,7 @@
         <w:tc>
           <w:tcPr>
             <w:tcW w:w="0" w:type="auto"/>
-            <w:shd w:val="clear"/>
+            <w:shd w:val="clear" w:color="auto" w:fill="auto"/>
             <w:vAlign w:val="center"/>
           </w:tcPr>
           <w:p>
@@ -442,7 +443,7 @@
         <w:tc>
           <w:tcPr>
             <w:tcW w:w="0" w:type="auto"/>
-            <w:shd w:val="clear"/>
+            <w:shd w:val="clear" w:color="auto" w:fill="auto"/>
             <w:vAlign w:val="center"/>
           </w:tcPr>
           <w:p>
@@ -485,7 +486,7 @@
             <w:insideH w:val="none" w:color="auto" w:sz="0" w:space="0"/>
             <w:insideV w:val="none" w:color="auto" w:sz="0" w:space="0"/>
           </w:tblBorders>
-          <w:shd w:val="clear"/>
+          <w:shd w:val="clear" w:color="auto" w:fill="auto"/>
           <w:tblCellMar>
             <w:top w:w="15" w:type="dxa"/>
             <w:left w:w="15" w:type="dxa"/>
@@ -499,7 +500,7 @@
         <w:tc>
           <w:tcPr>
             <w:tcW w:w="0" w:type="auto"/>
-            <w:shd w:val="clear"/>
+            <w:shd w:val="clear" w:color="auto" w:fill="auto"/>
             <w:vAlign w:val="center"/>
           </w:tcPr>
           <w:p>
@@ -530,7 +531,7 @@
         <w:tc>
           <w:tcPr>
             <w:tcW w:w="0" w:type="auto"/>
-            <w:shd w:val="clear"/>
+            <w:shd w:val="clear" w:color="auto" w:fill="auto"/>
             <w:vAlign w:val="center"/>
           </w:tcPr>
           <w:p>
@@ -569,7 +570,7 @@
             <w:insideH w:val="none" w:color="auto" w:sz="0" w:space="0"/>
             <w:insideV w:val="none" w:color="auto" w:sz="0" w:space="0"/>
           </w:tblBorders>
-          <w:shd w:val="clear"/>
+          <w:shd w:val="clear" w:color="auto" w:fill="auto"/>
           <w:tblCellMar>
             <w:top w:w="15" w:type="dxa"/>
             <w:left w:w="15" w:type="dxa"/>
@@ -583,7 +584,7 @@
         <w:tc>
           <w:tcPr>
             <w:tcW w:w="0" w:type="auto"/>
-            <w:shd w:val="clear"/>
+            <w:shd w:val="clear" w:color="auto" w:fill="auto"/>
             <w:vAlign w:val="center"/>
           </w:tcPr>
           <w:p>
@@ -614,7 +615,7 @@
         <w:tc>
           <w:tcPr>
             <w:tcW w:w="0" w:type="auto"/>
-            <w:shd w:val="clear"/>
+            <w:shd w:val="clear" w:color="auto" w:fill="auto"/>
             <w:vAlign w:val="center"/>
           </w:tcPr>
           <w:p>
@@ -639,798 +640,6 @@
                 <w:lang w:val="en-US" w:eastAsia="zh-CN" w:bidi="ar"/>
               </w:rPr>
               <w:t>Core feature development (task creation, deletion, etc.)</w:t>
-            </w:r>
-          </w:p>
-        </w:tc>
-      </w:tr>
-      <w:tr>
-        <w:tblPrEx>
-          <w:tblBorders>
-            <w:top w:val="none" w:color="auto" w:sz="0" w:space="0"/>
-            <w:left w:val="none" w:color="auto" w:sz="0" w:space="0"/>
-            <w:bottom w:val="none" w:color="auto" w:sz="0" w:space="0"/>
-            <w:right w:val="none" w:color="auto" w:sz="0" w:space="0"/>
-            <w:insideH w:val="none" w:color="auto" w:sz="0" w:space="0"/>
-            <w:insideV w:val="none" w:color="auto" w:sz="0" w:space="0"/>
-          </w:tblBorders>
-          <w:shd w:val="clear"/>
-          <w:tblCellMar>
-            <w:top w:w="15" w:type="dxa"/>
-            <w:left w:w="15" w:type="dxa"/>
-            <w:bottom w:w="15" w:type="dxa"/>
-            <w:right w:w="15" w:type="dxa"/>
-          </w:tblCellMar>
-        </w:tblPrEx>
-        <w:trPr>
-          <w:tblCellSpacing w:w="15" w:type="dxa"/>
-        </w:trPr>
-        <w:tc>
-          <w:tcPr>
-            <w:tcW w:w="0" w:type="auto"/>
-            <w:shd w:val="clear"/>
-            <w:vAlign w:val="center"/>
-          </w:tcPr>
-          <w:p>
-            <w:pPr>
-              <w:keepNext w:val="0"/>
-              <w:keepLines w:val="0"/>
-              <w:widowControl/>
-              <w:suppressLineNumbers w:val="0"/>
-              <w:jc w:val="left"/>
-              <w:rPr>
-                <w:rFonts w:hint="default" w:ascii="Verdana" w:hAnsi="Verdana" w:cs="Verdana"/>
-                <w:sz w:val="28"/>
-                <w:szCs w:val="28"/>
-              </w:rPr>
-            </w:pPr>
-            <w:r>
-              <w:rPr>
-                <w:rFonts w:hint="default" w:ascii="Verdana" w:hAnsi="Verdana" w:eastAsia="SimSun" w:cs="Verdana"/>
-                <w:kern w:val="0"/>
-                <w:sz w:val="28"/>
-                <w:szCs w:val="28"/>
-                <w:lang w:val="en-US" w:eastAsia="zh-CN" w:bidi="ar"/>
-              </w:rPr>
-              <w:t>3</w:t>
-            </w:r>
-          </w:p>
-        </w:tc>
-        <w:tc>
-          <w:tcPr>
-            <w:tcW w:w="0" w:type="auto"/>
-            <w:shd w:val="clear"/>
-            <w:vAlign w:val="center"/>
-          </w:tcPr>
-          <w:p>
-            <w:pPr>
-              <w:keepNext w:val="0"/>
-              <w:keepLines w:val="0"/>
-              <w:widowControl/>
-              <w:suppressLineNumbers w:val="0"/>
-              <w:jc w:val="left"/>
-              <w:rPr>
-                <w:rFonts w:hint="default" w:ascii="Verdana" w:hAnsi="Verdana" w:cs="Verdana"/>
-                <w:sz w:val="28"/>
-                <w:szCs w:val="28"/>
-              </w:rPr>
-            </w:pPr>
-            <w:r>
-              <w:rPr>
-                <w:rFonts w:hint="default" w:ascii="Verdana" w:hAnsi="Verdana" w:eastAsia="SimSun" w:cs="Verdana"/>
-                <w:kern w:val="0"/>
-                <w:sz w:val="28"/>
-                <w:szCs w:val="28"/>
-                <w:lang w:val="en-US" w:eastAsia="zh-CN" w:bidi="ar"/>
-              </w:rPr>
-              <w:t>Task filtering, sorting, search</w:t>
-            </w:r>
-          </w:p>
-        </w:tc>
-      </w:tr>
-      <w:tr>
-        <w:tblPrEx>
-          <w:tblBorders>
-            <w:top w:val="none" w:color="auto" w:sz="0" w:space="0"/>
-            <w:left w:val="none" w:color="auto" w:sz="0" w:space="0"/>
-            <w:bottom w:val="none" w:color="auto" w:sz="0" w:space="0"/>
-            <w:right w:val="none" w:color="auto" w:sz="0" w:space="0"/>
-            <w:insideH w:val="none" w:color="auto" w:sz="0" w:space="0"/>
-            <w:insideV w:val="none" w:color="auto" w:sz="0" w:space="0"/>
-          </w:tblBorders>
-          <w:shd w:val="clear"/>
-          <w:tblCellMar>
-            <w:top w:w="15" w:type="dxa"/>
-            <w:left w:w="15" w:type="dxa"/>
-            <w:bottom w:w="15" w:type="dxa"/>
-            <w:right w:w="15" w:type="dxa"/>
-          </w:tblCellMar>
-        </w:tblPrEx>
-        <w:trPr>
-          <w:tblCellSpacing w:w="15" w:type="dxa"/>
-        </w:trPr>
-        <w:tc>
-          <w:tcPr>
-            <w:tcW w:w="0" w:type="auto"/>
-            <w:shd w:val="clear"/>
-            <w:vAlign w:val="center"/>
-          </w:tcPr>
-          <w:p>
-            <w:pPr>
-              <w:keepNext w:val="0"/>
-              <w:keepLines w:val="0"/>
-              <w:widowControl/>
-              <w:suppressLineNumbers w:val="0"/>
-              <w:jc w:val="left"/>
-              <w:rPr>
-                <w:rFonts w:hint="default" w:ascii="Verdana" w:hAnsi="Verdana" w:cs="Verdana"/>
-                <w:sz w:val="28"/>
-                <w:szCs w:val="28"/>
-              </w:rPr>
-            </w:pPr>
-            <w:r>
-              <w:rPr>
-                <w:rFonts w:hint="default" w:ascii="Verdana" w:hAnsi="Verdana" w:eastAsia="SimSun" w:cs="Verdana"/>
-                <w:kern w:val="0"/>
-                <w:sz w:val="28"/>
-                <w:szCs w:val="28"/>
-                <w:lang w:val="en-US" w:eastAsia="zh-CN" w:bidi="ar"/>
-              </w:rPr>
-              <w:t>4</w:t>
-            </w:r>
-          </w:p>
-        </w:tc>
-        <w:tc>
-          <w:tcPr>
-            <w:tcW w:w="0" w:type="auto"/>
-            <w:shd w:val="clear"/>
-            <w:vAlign w:val="center"/>
-          </w:tcPr>
-          <w:p>
-            <w:pPr>
-              <w:keepNext w:val="0"/>
-              <w:keepLines w:val="0"/>
-              <w:widowControl/>
-              <w:suppressLineNumbers w:val="0"/>
-              <w:jc w:val="left"/>
-              <w:rPr>
-                <w:rFonts w:hint="default" w:ascii="Verdana" w:hAnsi="Verdana" w:cs="Verdana"/>
-                <w:sz w:val="28"/>
-                <w:szCs w:val="28"/>
-              </w:rPr>
-            </w:pPr>
-            <w:r>
-              <w:rPr>
-                <w:rFonts w:hint="default" w:ascii="Verdana" w:hAnsi="Verdana" w:eastAsia="SimSun" w:cs="Verdana"/>
-                <w:kern w:val="0"/>
-                <w:sz w:val="28"/>
-                <w:szCs w:val="28"/>
-                <w:lang w:val="en-US" w:eastAsia="zh-CN" w:bidi="ar"/>
-              </w:rPr>
-              <w:t>UI enhancements, deployment, documentation</w:t>
-            </w:r>
-          </w:p>
-        </w:tc>
-      </w:tr>
-    </w:tbl>
-    <w:p>
-      <w:pPr>
-        <w:pStyle w:val="5"/>
-        <w:keepNext w:val="0"/>
-        <w:keepLines w:val="0"/>
-        <w:widowControl/>
-        <w:suppressLineNumbers w:val="0"/>
-        <w:rPr>
-          <w:rFonts w:hint="default" w:ascii="Verdana" w:hAnsi="Verdana" w:cs="Verdana"/>
-        </w:rPr>
-      </w:pPr>
-      <w:r>
-        <w:rPr>
-          <w:rStyle w:val="6"/>
-          <w:rFonts w:hint="default" w:ascii="Verdana" w:hAnsi="Verdana" w:cs="Verdana"/>
-        </w:rPr>
-        <w:t>Milestones &amp; Deliverables:</w:t>
-      </w:r>
-    </w:p>
-    <w:p>
-      <w:pPr>
-        <w:keepNext w:val="0"/>
-        <w:keepLines w:val="0"/>
-        <w:widowControl/>
-        <w:numPr>
-          <w:ilvl w:val="0"/>
-          <w:numId w:val="3"/>
-        </w:numPr>
-        <w:suppressLineNumbers w:val="0"/>
-        <w:spacing w:before="0" w:beforeAutospacing="1" w:after="0" w:afterAutospacing="1"/>
-        <w:ind w:left="720" w:hanging="360"/>
-        <w:rPr>
-          <w:rFonts w:hint="default" w:ascii="Verdana" w:hAnsi="Verdana" w:cs="Verdana"/>
-          <w:sz w:val="26"/>
-          <w:szCs w:val="26"/>
-        </w:rPr>
-      </w:pPr>
-      <w:r>
-        <w:rPr>
-          <w:rFonts w:hint="default" w:ascii="Verdana" w:hAnsi="Verdana" w:cs="Verdana"/>
-          <w:sz w:val="26"/>
-          <w:szCs w:val="26"/>
-        </w:rPr>
-        <w:t>Week 1: Basic layout, wireframes</w:t>
-      </w:r>
-    </w:p>
-    <w:p>
-      <w:pPr>
-        <w:keepNext w:val="0"/>
-        <w:keepLines w:val="0"/>
-        <w:widowControl/>
-        <w:numPr>
-          <w:ilvl w:val="0"/>
-          <w:numId w:val="3"/>
-        </w:numPr>
-        <w:suppressLineNumbers w:val="0"/>
-        <w:spacing w:before="0" w:beforeAutospacing="1" w:after="0" w:afterAutospacing="1"/>
-        <w:ind w:left="720" w:hanging="360"/>
-        <w:rPr>
-          <w:rFonts w:hint="default" w:ascii="Verdana" w:hAnsi="Verdana" w:cs="Verdana"/>
-          <w:sz w:val="26"/>
-          <w:szCs w:val="26"/>
-        </w:rPr>
-      </w:pPr>
-      <w:r>
-        <w:rPr>
-          <w:rFonts w:hint="default" w:ascii="Verdana" w:hAnsi="Verdana" w:cs="Verdana"/>
-          <w:sz w:val="26"/>
-          <w:szCs w:val="26"/>
-        </w:rPr>
-        <w:t>Week 2: Task management core features</w:t>
-      </w:r>
-    </w:p>
-    <w:p>
-      <w:pPr>
-        <w:keepNext w:val="0"/>
-        <w:keepLines w:val="0"/>
-        <w:widowControl/>
-        <w:numPr>
-          <w:ilvl w:val="0"/>
-          <w:numId w:val="3"/>
-        </w:numPr>
-        <w:suppressLineNumbers w:val="0"/>
-        <w:spacing w:before="0" w:beforeAutospacing="1" w:after="0" w:afterAutospacing="1"/>
-        <w:ind w:left="720" w:hanging="360"/>
-        <w:rPr>
-          <w:rFonts w:hint="default" w:ascii="Verdana" w:hAnsi="Verdana" w:cs="Verdana"/>
-          <w:sz w:val="26"/>
-          <w:szCs w:val="26"/>
-        </w:rPr>
-      </w:pPr>
-      <w:r>
-        <w:rPr>
-          <w:rFonts w:hint="default" w:ascii="Verdana" w:hAnsi="Verdana" w:cs="Verdana"/>
-          <w:sz w:val="26"/>
-          <w:szCs w:val="26"/>
-        </w:rPr>
-        <w:t>Week 3: Filtering, search functionality</w:t>
-      </w:r>
-    </w:p>
-    <w:p>
-      <w:pPr>
-        <w:keepNext w:val="0"/>
-        <w:keepLines w:val="0"/>
-        <w:widowControl/>
-        <w:numPr>
-          <w:ilvl w:val="0"/>
-          <w:numId w:val="3"/>
-        </w:numPr>
-        <w:suppressLineNumbers w:val="0"/>
-        <w:spacing w:before="0" w:beforeAutospacing="1" w:after="0" w:afterAutospacing="1"/>
-        <w:ind w:left="720" w:hanging="360"/>
-        <w:rPr>
-          <w:rFonts w:hint="default" w:ascii="Verdana" w:hAnsi="Verdana" w:cs="Verdana"/>
-          <w:sz w:val="26"/>
-          <w:szCs w:val="26"/>
-        </w:rPr>
-      </w:pPr>
-      <w:r>
-        <w:rPr>
-          <w:rFonts w:hint="default" w:ascii="Verdana" w:hAnsi="Verdana" w:cs="Verdana"/>
-          <w:sz w:val="26"/>
-          <w:szCs w:val="26"/>
-        </w:rPr>
-        <w:t>Week 4: UI completion, deployment, documentation</w:t>
-      </w:r>
-    </w:p>
-    <w:p>
-      <w:pPr>
-        <w:pStyle w:val="5"/>
-        <w:keepNext w:val="0"/>
-        <w:keepLines w:val="0"/>
-        <w:widowControl/>
-        <w:suppressLineNumbers w:val="0"/>
-        <w:rPr>
-          <w:rFonts w:hint="default" w:ascii="Verdana" w:hAnsi="Verdana" w:cs="Verdana"/>
-        </w:rPr>
-      </w:pPr>
-      <w:r>
-        <w:rPr>
-          <w:rStyle w:val="6"/>
-          <w:rFonts w:hint="default" w:ascii="Verdana" w:hAnsi="Verdana" w:cs="Verdana"/>
-        </w:rPr>
-        <w:t>Resource Allocation:</w:t>
-      </w:r>
-    </w:p>
-    <w:p>
-      <w:pPr>
-        <w:keepNext w:val="0"/>
-        <w:keepLines w:val="0"/>
-        <w:widowControl/>
-        <w:numPr>
-          <w:ilvl w:val="0"/>
-          <w:numId w:val="4"/>
-        </w:numPr>
-        <w:suppressLineNumbers w:val="0"/>
-        <w:spacing w:before="0" w:beforeAutospacing="1" w:after="0" w:afterAutospacing="1"/>
-        <w:ind w:left="720" w:hanging="360"/>
-        <w:rPr>
-          <w:rFonts w:hint="default" w:ascii="Verdana" w:hAnsi="Verdana" w:cs="Verdana"/>
-          <w:sz w:val="24"/>
-          <w:szCs w:val="24"/>
-        </w:rPr>
-      </w:pPr>
-      <w:r>
-        <w:rPr>
-          <w:rStyle w:val="6"/>
-          <w:rFonts w:hint="default" w:ascii="Verdana" w:hAnsi="Verdana" w:cs="Verdana"/>
-          <w:sz w:val="24"/>
-          <w:szCs w:val="24"/>
-        </w:rPr>
-        <w:t>Frontend Development:</w:t>
-      </w:r>
-      <w:r>
-        <w:rPr>
-          <w:rFonts w:hint="default" w:ascii="Verdana" w:hAnsi="Verdana" w:cs="Verdana"/>
-          <w:sz w:val="24"/>
-          <w:szCs w:val="24"/>
-        </w:rPr>
-        <w:t xml:space="preserve"> React, Redux</w:t>
-      </w:r>
-    </w:p>
-    <w:p>
-      <w:pPr>
-        <w:keepNext w:val="0"/>
-        <w:keepLines w:val="0"/>
-        <w:widowControl/>
-        <w:numPr>
-          <w:ilvl w:val="0"/>
-          <w:numId w:val="4"/>
-        </w:numPr>
-        <w:suppressLineNumbers w:val="0"/>
-        <w:spacing w:before="0" w:beforeAutospacing="1" w:after="0" w:afterAutospacing="1"/>
-        <w:ind w:left="720" w:hanging="360"/>
-        <w:rPr>
-          <w:rFonts w:hint="default" w:ascii="Verdana" w:hAnsi="Verdana" w:cs="Verdana"/>
-          <w:sz w:val="24"/>
-          <w:szCs w:val="24"/>
-        </w:rPr>
-      </w:pPr>
-      <w:r>
-        <w:rPr>
-          <w:rStyle w:val="6"/>
-          <w:rFonts w:hint="default" w:ascii="Verdana" w:hAnsi="Verdana" w:cs="Verdana"/>
-          <w:sz w:val="24"/>
-          <w:szCs w:val="24"/>
-        </w:rPr>
-        <w:t>Backend Development:</w:t>
-      </w:r>
-      <w:r>
-        <w:rPr>
-          <w:rFonts w:hint="default" w:ascii="Verdana" w:hAnsi="Verdana" w:cs="Verdana"/>
-          <w:sz w:val="24"/>
-          <w:szCs w:val="24"/>
-        </w:rPr>
-        <w:t xml:space="preserve"> Node.js, Express, MongoDB</w:t>
-      </w:r>
-    </w:p>
-    <w:p>
-      <w:pPr>
-        <w:keepNext w:val="0"/>
-        <w:keepLines w:val="0"/>
-        <w:widowControl/>
-        <w:numPr>
-          <w:ilvl w:val="0"/>
-          <w:numId w:val="4"/>
-        </w:numPr>
-        <w:suppressLineNumbers w:val="0"/>
-        <w:spacing w:before="0" w:beforeAutospacing="1" w:after="0" w:afterAutospacing="1"/>
-        <w:ind w:left="720" w:hanging="360"/>
-        <w:rPr>
-          <w:rFonts w:hint="default" w:ascii="Verdana" w:hAnsi="Verdana" w:cs="Verdana"/>
-          <w:sz w:val="24"/>
-          <w:szCs w:val="24"/>
-        </w:rPr>
-      </w:pPr>
-      <w:r>
-        <w:rPr>
-          <w:rStyle w:val="6"/>
-          <w:rFonts w:hint="default" w:ascii="Verdana" w:hAnsi="Verdana" w:cs="Verdana"/>
-          <w:sz w:val="24"/>
-          <w:szCs w:val="24"/>
-        </w:rPr>
-        <w:t>Database Management:</w:t>
-      </w:r>
-      <w:r>
-        <w:rPr>
-          <w:rFonts w:hint="default" w:ascii="Verdana" w:hAnsi="Verdana" w:cs="Verdana"/>
-          <w:sz w:val="24"/>
-          <w:szCs w:val="24"/>
-        </w:rPr>
-        <w:t xml:space="preserve"> MongoDB</w:t>
-      </w:r>
-    </w:p>
-    <w:p>
-      <w:pPr>
-        <w:keepNext w:val="0"/>
-        <w:keepLines w:val="0"/>
-        <w:widowControl/>
-        <w:numPr>
-          <w:ilvl w:val="0"/>
-          <w:numId w:val="4"/>
-        </w:numPr>
-        <w:suppressLineNumbers w:val="0"/>
-        <w:spacing w:before="0" w:beforeAutospacing="1" w:after="0" w:afterAutospacing="1"/>
-        <w:ind w:left="720" w:hanging="360"/>
-        <w:rPr>
-          <w:rFonts w:hint="default" w:ascii="Verdana" w:hAnsi="Verdana" w:cs="Verdana"/>
-          <w:sz w:val="24"/>
-          <w:szCs w:val="24"/>
-        </w:rPr>
-      </w:pPr>
-      <w:r>
-        <w:rPr>
-          <w:rStyle w:val="6"/>
-          <w:rFonts w:hint="default" w:ascii="Verdana" w:hAnsi="Verdana" w:cs="Verdana"/>
-          <w:sz w:val="24"/>
-          <w:szCs w:val="24"/>
-        </w:rPr>
-        <w:t>UI/UX Design:</w:t>
-      </w:r>
-      <w:r>
-        <w:rPr>
-          <w:rFonts w:hint="default" w:ascii="Verdana" w:hAnsi="Verdana" w:cs="Verdana"/>
-          <w:sz w:val="24"/>
-          <w:szCs w:val="24"/>
-        </w:rPr>
-        <w:t xml:space="preserve"> Figma</w:t>
-      </w:r>
-    </w:p>
-    <w:p>
-      <w:pPr>
-        <w:keepNext w:val="0"/>
-        <w:keepLines w:val="0"/>
-        <w:widowControl/>
-        <w:suppressLineNumbers w:val="0"/>
-        <w:rPr>
-          <w:rFonts w:hint="default" w:ascii="Verdana" w:hAnsi="Verdana" w:cs="Verdana"/>
-        </w:rPr>
-      </w:pPr>
-      <w:r>
-        <w:rPr>
-          <w:rFonts w:hint="default" w:ascii="Verdana" w:hAnsi="Verdana" w:cs="Verdana"/>
-        </w:rPr>
-        <w:pict>
-          <v:rect id="_x0000_i1026" o:spt="1" style="height:1.5pt;width:432pt;" fillcolor="#A0A0A0" filled="t" stroked="f" coordsize="21600,21600" o:hr="t" o:hrstd="t" o:hralign="center">
-            <v:path/>
-            <v:fill on="t" focussize="0,0"/>
-            <v:stroke on="f"/>
-            <v:imagedata o:title=""/>
-            <o:lock v:ext="edit"/>
-            <w10:wrap type="none"/>
-            <w10:anchorlock/>
-          </v:rect>
-        </w:pict>
-      </w:r>
-    </w:p>
-    <w:p>
-      <w:pPr>
-        <w:pStyle w:val="5"/>
-        <w:keepNext w:val="0"/>
-        <w:keepLines w:val="0"/>
-        <w:widowControl/>
-        <w:suppressLineNumbers w:val="0"/>
-        <w:rPr>
-          <w:rFonts w:hint="default" w:ascii="Verdana" w:hAnsi="Verdana" w:cs="Verdana"/>
-        </w:rPr>
-      </w:pPr>
-      <w:r>
-        <w:rPr>
-          <w:rStyle w:val="6"/>
-          <w:rFonts w:hint="default" w:ascii="Verdana" w:hAnsi="Verdana" w:cs="Verdana"/>
-        </w:rPr>
-        <w:t>3. Task Assignment &amp; Roles</w:t>
-      </w:r>
-    </w:p>
-    <w:tbl>
-      <w:tblPr>
-        <w:tblW w:w="0" w:type="auto"/>
-        <w:tblCellSpacing w:w="15" w:type="dxa"/>
-        <w:tblInd w:w="0" w:type="dxa"/>
-        <w:tblBorders>
-          <w:top w:val="none" w:color="auto" w:sz="0" w:space="0"/>
-          <w:left w:val="none" w:color="auto" w:sz="0" w:space="0"/>
-          <w:bottom w:val="none" w:color="auto" w:sz="0" w:space="0"/>
-          <w:right w:val="none" w:color="auto" w:sz="0" w:space="0"/>
-          <w:insideH w:val="none" w:color="auto" w:sz="0" w:space="0"/>
-          <w:insideV w:val="none" w:color="auto" w:sz="0" w:space="0"/>
-        </w:tblBorders>
-        <w:shd w:val="clear"/>
-        <w:tblLayout w:type="autofit"/>
-        <w:tblCellMar>
-          <w:top w:w="15" w:type="dxa"/>
-          <w:left w:w="15" w:type="dxa"/>
-          <w:bottom w:w="15" w:type="dxa"/>
-          <w:right w:w="15" w:type="dxa"/>
-        </w:tblCellMar>
-      </w:tblPr>
-      <w:tblGrid>
-        <w:gridCol w:w="879"/>
-        <w:gridCol w:w="7211"/>
-      </w:tblGrid>
-      <w:tr>
-        <w:tblPrEx>
-          <w:tblBorders>
-            <w:top w:val="none" w:color="auto" w:sz="0" w:space="0"/>
-            <w:left w:val="none" w:color="auto" w:sz="0" w:space="0"/>
-            <w:bottom w:val="none" w:color="auto" w:sz="0" w:space="0"/>
-            <w:right w:val="none" w:color="auto" w:sz="0" w:space="0"/>
-            <w:insideH w:val="none" w:color="auto" w:sz="0" w:space="0"/>
-            <w:insideV w:val="none" w:color="auto" w:sz="0" w:space="0"/>
-          </w:tblBorders>
-          <w:shd w:val="clear"/>
-          <w:tblCellMar>
-            <w:top w:w="15" w:type="dxa"/>
-            <w:left w:w="15" w:type="dxa"/>
-            <w:bottom w:w="15" w:type="dxa"/>
-            <w:right w:w="15" w:type="dxa"/>
-          </w:tblCellMar>
-        </w:tblPrEx>
-        <w:trPr>
-          <w:tblHeader/>
-          <w:tblCellSpacing w:w="15" w:type="dxa"/>
-        </w:trPr>
-        <w:tc>
-          <w:tcPr>
-            <w:tcW w:w="0" w:type="auto"/>
-            <w:shd w:val="clear"/>
-            <w:vAlign w:val="center"/>
-          </w:tcPr>
-          <w:p>
-            <w:pPr>
-              <w:keepNext w:val="0"/>
-              <w:keepLines w:val="0"/>
-              <w:widowControl/>
-              <w:suppressLineNumbers w:val="0"/>
-              <w:jc w:val="center"/>
-              <w:rPr>
-                <w:rFonts w:hint="default" w:ascii="Verdana" w:hAnsi="Verdana" w:cs="Verdana"/>
-                <w:b/>
-                <w:bCs/>
-                <w:sz w:val="24"/>
-                <w:szCs w:val="24"/>
-              </w:rPr>
-            </w:pPr>
-            <w:r>
-              <w:rPr>
-                <w:rFonts w:hint="default" w:ascii="Verdana" w:hAnsi="Verdana" w:eastAsia="SimSun" w:cs="Verdana"/>
-                <w:b/>
-                <w:bCs/>
-                <w:kern w:val="0"/>
-                <w:sz w:val="24"/>
-                <w:szCs w:val="24"/>
-                <w:lang w:val="en-US" w:eastAsia="zh-CN" w:bidi="ar"/>
-              </w:rPr>
-              <w:t>Name</w:t>
-            </w:r>
-          </w:p>
-        </w:tc>
-        <w:tc>
-          <w:tcPr>
-            <w:tcW w:w="0" w:type="auto"/>
-            <w:shd w:val="clear"/>
-            <w:vAlign w:val="center"/>
-          </w:tcPr>
-          <w:p>
-            <w:pPr>
-              <w:keepNext w:val="0"/>
-              <w:keepLines w:val="0"/>
-              <w:widowControl/>
-              <w:suppressLineNumbers w:val="0"/>
-              <w:jc w:val="center"/>
-              <w:rPr>
-                <w:rFonts w:hint="default" w:ascii="Verdana" w:hAnsi="Verdana" w:cs="Verdana"/>
-                <w:b/>
-                <w:bCs/>
-                <w:sz w:val="24"/>
-                <w:szCs w:val="24"/>
-              </w:rPr>
-            </w:pPr>
-            <w:r>
-              <w:rPr>
-                <w:rFonts w:hint="default" w:ascii="Verdana" w:hAnsi="Verdana" w:eastAsia="SimSun" w:cs="Verdana"/>
-                <w:b/>
-                <w:bCs/>
-                <w:kern w:val="0"/>
-                <w:sz w:val="24"/>
-                <w:szCs w:val="24"/>
-                <w:lang w:val="en-US" w:eastAsia="zh-CN" w:bidi="ar"/>
-              </w:rPr>
-              <w:t>Responsibilities</w:t>
-            </w:r>
-          </w:p>
-        </w:tc>
-      </w:tr>
-      <w:tr>
-        <w:tblPrEx>
-          <w:tblBorders>
-            <w:top w:val="none" w:color="auto" w:sz="0" w:space="0"/>
-            <w:left w:val="none" w:color="auto" w:sz="0" w:space="0"/>
-            <w:bottom w:val="none" w:color="auto" w:sz="0" w:space="0"/>
-            <w:right w:val="none" w:color="auto" w:sz="0" w:space="0"/>
-            <w:insideH w:val="none" w:color="auto" w:sz="0" w:space="0"/>
-            <w:insideV w:val="none" w:color="auto" w:sz="0" w:space="0"/>
-          </w:tblBorders>
-          <w:shd w:val="clear"/>
-          <w:tblCellMar>
-            <w:top w:w="15" w:type="dxa"/>
-            <w:left w:w="15" w:type="dxa"/>
-            <w:bottom w:w="15" w:type="dxa"/>
-            <w:right w:w="15" w:type="dxa"/>
-          </w:tblCellMar>
-        </w:tblPrEx>
-        <w:trPr>
-          <w:tblCellSpacing w:w="15" w:type="dxa"/>
-        </w:trPr>
-        <w:tc>
-          <w:tcPr>
-            <w:tcW w:w="0" w:type="auto"/>
-            <w:shd w:val="clear"/>
-            <w:vAlign w:val="center"/>
-          </w:tcPr>
-          <w:p>
-            <w:pPr>
-              <w:keepNext w:val="0"/>
-              <w:keepLines w:val="0"/>
-              <w:widowControl/>
-              <w:suppressLineNumbers w:val="0"/>
-              <w:jc w:val="left"/>
-              <w:rPr>
-                <w:rFonts w:hint="default" w:ascii="Verdana" w:hAnsi="Verdana" w:cs="Verdana"/>
-                <w:sz w:val="24"/>
-                <w:szCs w:val="24"/>
-              </w:rPr>
-            </w:pPr>
-            <w:r>
-              <w:rPr>
-                <w:rFonts w:hint="default" w:ascii="Verdana" w:hAnsi="Verdana" w:eastAsia="SimSun" w:cs="Verdana"/>
-                <w:kern w:val="0"/>
-                <w:sz w:val="24"/>
-                <w:szCs w:val="24"/>
-                <w:lang w:val="en-US" w:eastAsia="zh-CN" w:bidi="ar"/>
-              </w:rPr>
-              <w:t>Rawan</w:t>
-            </w:r>
-          </w:p>
-        </w:tc>
-        <w:tc>
-          <w:tcPr>
-            <w:tcW w:w="0" w:type="auto"/>
-            <w:shd w:val="clear"/>
-            <w:vAlign w:val="center"/>
-          </w:tcPr>
-          <w:p>
-            <w:pPr>
-              <w:keepNext w:val="0"/>
-              <w:keepLines w:val="0"/>
-              <w:widowControl/>
-              <w:suppressLineNumbers w:val="0"/>
-              <w:jc w:val="left"/>
-              <w:rPr>
-                <w:rFonts w:hint="default" w:ascii="Verdana" w:hAnsi="Verdana" w:cs="Verdana"/>
-                <w:sz w:val="24"/>
-                <w:szCs w:val="24"/>
-              </w:rPr>
-            </w:pPr>
-            <w:r>
-              <w:rPr>
-                <w:rFonts w:hint="default" w:ascii="Verdana" w:hAnsi="Verdana" w:eastAsia="SimSun" w:cs="Verdana"/>
-                <w:kern w:val="0"/>
-                <w:sz w:val="24"/>
-                <w:szCs w:val="24"/>
-                <w:lang w:val="en-US" w:eastAsia="zh-CN" w:bidi="ar"/>
-              </w:rPr>
-              <w:t>Design and oversee the entire project, backend integration</w:t>
-            </w:r>
-          </w:p>
-        </w:tc>
-      </w:tr>
-      <w:tr>
-        <w:tblPrEx>
-          <w:tblBorders>
-            <w:top w:val="none" w:color="auto" w:sz="0" w:space="0"/>
-            <w:left w:val="none" w:color="auto" w:sz="0" w:space="0"/>
-            <w:bottom w:val="none" w:color="auto" w:sz="0" w:space="0"/>
-            <w:right w:val="none" w:color="auto" w:sz="0" w:space="0"/>
-            <w:insideH w:val="none" w:color="auto" w:sz="0" w:space="0"/>
-            <w:insideV w:val="none" w:color="auto" w:sz="0" w:space="0"/>
-          </w:tblBorders>
-          <w:shd w:val="clear"/>
-          <w:tblCellMar>
-            <w:top w:w="15" w:type="dxa"/>
-            <w:left w:w="15" w:type="dxa"/>
-            <w:bottom w:w="15" w:type="dxa"/>
-            <w:right w:w="15" w:type="dxa"/>
-          </w:tblCellMar>
-        </w:tblPrEx>
-        <w:trPr>
-          <w:tblCellSpacing w:w="15" w:type="dxa"/>
-        </w:trPr>
-        <w:tc>
-          <w:tcPr>
-            <w:tcW w:w="0" w:type="auto"/>
-            <w:shd w:val="clear"/>
-            <w:vAlign w:val="center"/>
-          </w:tcPr>
-          <w:p>
-            <w:pPr>
-              <w:keepNext w:val="0"/>
-              <w:keepLines w:val="0"/>
-              <w:widowControl/>
-              <w:suppressLineNumbers w:val="0"/>
-              <w:jc w:val="left"/>
-              <w:rPr>
-                <w:rFonts w:hint="default" w:ascii="Verdana" w:hAnsi="Verdana" w:cs="Verdana"/>
-                <w:sz w:val="24"/>
-                <w:szCs w:val="24"/>
-              </w:rPr>
-            </w:pPr>
-            <w:r>
-              <w:rPr>
-                <w:rFonts w:hint="default" w:ascii="Verdana" w:hAnsi="Verdana" w:eastAsia="SimSun" w:cs="Verdana"/>
-                <w:kern w:val="0"/>
-                <w:sz w:val="24"/>
-                <w:szCs w:val="24"/>
-                <w:lang w:val="en-US" w:eastAsia="zh-CN" w:bidi="ar"/>
-              </w:rPr>
-              <w:t>Hagar</w:t>
-            </w:r>
-          </w:p>
-        </w:tc>
-        <w:tc>
-          <w:tcPr>
-            <w:tcW w:w="0" w:type="auto"/>
-            <w:shd w:val="clear"/>
-            <w:vAlign w:val="center"/>
-          </w:tcPr>
-          <w:p>
-            <w:pPr>
-              <w:keepNext w:val="0"/>
-              <w:keepLines w:val="0"/>
-              <w:widowControl/>
-              <w:suppressLineNumbers w:val="0"/>
-              <w:jc w:val="left"/>
-              <w:rPr>
-                <w:rFonts w:hint="default" w:ascii="Verdana" w:hAnsi="Verdana" w:cs="Verdana"/>
-                <w:sz w:val="24"/>
-                <w:szCs w:val="24"/>
-              </w:rPr>
-            </w:pPr>
-            <w:r>
-              <w:rPr>
-                <w:rFonts w:hint="default" w:ascii="Verdana" w:hAnsi="Verdana" w:eastAsia="SimSun" w:cs="Verdana"/>
-                <w:kern w:val="0"/>
-                <w:sz w:val="24"/>
-                <w:szCs w:val="24"/>
-                <w:lang w:val="en-US" w:eastAsia="zh-CN" w:bidi="ar"/>
-              </w:rPr>
-              <w:t>Implement UI, make edit &amp; delete work</w:t>
             </w:r>
           </w:p>
         </w:tc>
@@ -1458,7 +667,7 @@
         <w:tc>
           <w:tcPr>
             <w:tcW w:w="0" w:type="auto"/>
-            <w:shd w:val="clear"/>
+            <w:shd w:val="clear" w:color="auto" w:fill="auto"/>
             <w:vAlign w:val="center"/>
           </w:tcPr>
           <w:p>
@@ -1470,26 +679,26 @@
               <w:jc w:val="left"/>
               <w:rPr>
                 <w:rFonts w:hint="default" w:ascii="Verdana" w:hAnsi="Verdana" w:cs="Verdana"/>
-                <w:sz w:val="24"/>
-                <w:szCs w:val="24"/>
+                <w:sz w:val="28"/>
+                <w:szCs w:val="28"/>
               </w:rPr>
             </w:pPr>
             <w:r>
               <w:rPr>
                 <w:rFonts w:hint="default" w:ascii="Verdana" w:hAnsi="Verdana" w:eastAsia="SimSun" w:cs="Verdana"/>
                 <w:kern w:val="0"/>
-                <w:sz w:val="24"/>
-                <w:szCs w:val="24"/>
+                <w:sz w:val="28"/>
+                <w:szCs w:val="28"/>
                 <w:lang w:val="en-US" w:eastAsia="zh-CN" w:bidi="ar"/>
               </w:rPr>
-              <w:t>Sajy</w:t>
+              <w:t>3</w:t>
             </w:r>
           </w:p>
         </w:tc>
         <w:tc>
           <w:tcPr>
             <w:tcW w:w="0" w:type="auto"/>
-            <w:shd w:val="clear"/>
+            <w:shd w:val="clear" w:color="auto" w:fill="auto"/>
             <w:vAlign w:val="center"/>
           </w:tcPr>
           <w:p>
@@ -1501,301 +710,19 @@
               <w:jc w:val="left"/>
               <w:rPr>
                 <w:rFonts w:hint="default" w:ascii="Verdana" w:hAnsi="Verdana" w:cs="Verdana"/>
-                <w:sz w:val="24"/>
-                <w:szCs w:val="24"/>
+                <w:sz w:val="28"/>
+                <w:szCs w:val="28"/>
               </w:rPr>
             </w:pPr>
             <w:r>
               <w:rPr>
                 <w:rFonts w:hint="default" w:ascii="Verdana" w:hAnsi="Verdana" w:eastAsia="SimSun" w:cs="Verdana"/>
                 <w:kern w:val="0"/>
-                <w:sz w:val="24"/>
-                <w:szCs w:val="24"/>
+                <w:sz w:val="28"/>
+                <w:szCs w:val="28"/>
                 <w:lang w:val="en-US" w:eastAsia="zh-CN" w:bidi="ar"/>
               </w:rPr>
-              <w:t>Develop APIs, backend integration</w:t>
-            </w:r>
-          </w:p>
-        </w:tc>
-      </w:tr>
-      <w:tr>
-        <w:tblPrEx>
-          <w:tblBorders>
-            <w:top w:val="none" w:color="auto" w:sz="0" w:space="0"/>
-            <w:left w:val="none" w:color="auto" w:sz="0" w:space="0"/>
-            <w:bottom w:val="none" w:color="auto" w:sz="0" w:space="0"/>
-            <w:right w:val="none" w:color="auto" w:sz="0" w:space="0"/>
-            <w:insideH w:val="none" w:color="auto" w:sz="0" w:space="0"/>
-            <w:insideV w:val="none" w:color="auto" w:sz="0" w:space="0"/>
-          </w:tblBorders>
-          <w:shd w:val="clear"/>
-          <w:tblCellMar>
-            <w:top w:w="15" w:type="dxa"/>
-            <w:left w:w="15" w:type="dxa"/>
-            <w:bottom w:w="15" w:type="dxa"/>
-            <w:right w:w="15" w:type="dxa"/>
-          </w:tblCellMar>
-        </w:tblPrEx>
-        <w:trPr>
-          <w:tblCellSpacing w:w="15" w:type="dxa"/>
-        </w:trPr>
-        <w:tc>
-          <w:tcPr>
-            <w:tcW w:w="0" w:type="auto"/>
-            <w:shd w:val="clear"/>
-            <w:vAlign w:val="center"/>
-          </w:tcPr>
-          <w:p>
-            <w:pPr>
-              <w:keepNext w:val="0"/>
-              <w:keepLines w:val="0"/>
-              <w:widowControl/>
-              <w:suppressLineNumbers w:val="0"/>
-              <w:jc w:val="left"/>
-              <w:rPr>
-                <w:rFonts w:hint="default" w:ascii="Verdana" w:hAnsi="Verdana" w:cs="Verdana"/>
-                <w:sz w:val="24"/>
-                <w:szCs w:val="24"/>
-              </w:rPr>
-            </w:pPr>
-            <w:r>
-              <w:rPr>
-                <w:rFonts w:hint="default" w:ascii="Verdana" w:hAnsi="Verdana" w:eastAsia="SimSun" w:cs="Verdana"/>
-                <w:kern w:val="0"/>
-                <w:sz w:val="24"/>
-                <w:szCs w:val="24"/>
-                <w:lang w:val="en-US" w:eastAsia="zh-CN" w:bidi="ar"/>
-              </w:rPr>
-              <w:t>Malak</w:t>
-            </w:r>
-          </w:p>
-        </w:tc>
-        <w:tc>
-          <w:tcPr>
-            <w:tcW w:w="0" w:type="auto"/>
-            <w:shd w:val="clear"/>
-            <w:vAlign w:val="center"/>
-          </w:tcPr>
-          <w:p>
-            <w:pPr>
-              <w:keepNext w:val="0"/>
-              <w:keepLines w:val="0"/>
-              <w:widowControl/>
-              <w:suppressLineNumbers w:val="0"/>
-              <w:jc w:val="left"/>
-              <w:rPr>
-                <w:rFonts w:hint="default" w:ascii="Verdana" w:hAnsi="Verdana" w:cs="Verdana"/>
-                <w:sz w:val="24"/>
-                <w:szCs w:val="24"/>
-              </w:rPr>
-            </w:pPr>
-            <w:r>
-              <w:rPr>
-                <w:rFonts w:hint="default" w:ascii="Verdana" w:hAnsi="Verdana" w:eastAsia="SimSun" w:cs="Verdana"/>
-                <w:kern w:val="0"/>
-                <w:sz w:val="24"/>
-                <w:szCs w:val="24"/>
-                <w:lang w:val="en-US" w:eastAsia="zh-CN" w:bidi="ar"/>
-              </w:rPr>
-              <w:t>Work on UI with Hagar, implement filters</w:t>
-            </w:r>
-          </w:p>
-        </w:tc>
-      </w:tr>
-    </w:tbl>
-    <w:p>
-      <w:pPr>
-        <w:keepNext w:val="0"/>
-        <w:keepLines w:val="0"/>
-        <w:widowControl/>
-        <w:suppressLineNumbers w:val="0"/>
-        <w:rPr>
-          <w:rFonts w:hint="default" w:ascii="Verdana" w:hAnsi="Verdana" w:cs="Verdana"/>
-        </w:rPr>
-      </w:pPr>
-      <w:r>
-        <w:rPr>
-          <w:rFonts w:hint="default" w:ascii="Verdana" w:hAnsi="Verdana" w:cs="Verdana"/>
-          <w:sz w:val="24"/>
-          <w:szCs w:val="24"/>
-        </w:rPr>
-        <w:pict>
-          <v:rect id="_x0000_i1027" o:spt="1" style="height:1.5pt;width:432pt;" fillcolor="#A0A0A0" filled="t" stroked="f" coordsize="21600,21600" o:hr="t" o:hrstd="t" o:hralign="center">
-            <v:path/>
-            <v:fill on="t" focussize="0,0"/>
-            <v:stroke on="f"/>
-            <v:imagedata o:title=""/>
-            <o:lock v:ext="edit"/>
-            <w10:wrap type="none"/>
-            <w10:anchorlock/>
-          </v:rect>
-        </w:pict>
-      </w:r>
-    </w:p>
-    <w:p>
-      <w:pPr>
-        <w:pStyle w:val="5"/>
-        <w:keepNext w:val="0"/>
-        <w:keepLines w:val="0"/>
-        <w:widowControl/>
-        <w:suppressLineNumbers w:val="0"/>
-        <w:rPr>
-          <w:rFonts w:hint="default" w:ascii="Verdana" w:hAnsi="Verdana" w:cs="Verdana"/>
-        </w:rPr>
-      </w:pPr>
-      <w:r>
-        <w:rPr>
-          <w:rStyle w:val="6"/>
-          <w:rFonts w:hint="default" w:ascii="Verdana" w:hAnsi="Verdana" w:cs="Verdana"/>
-        </w:rPr>
-        <w:t>4. Risk Assessment &amp; Mitigation Plan</w:t>
-      </w:r>
-    </w:p>
-    <w:tbl>
-      <w:tblPr>
-        <w:tblW w:w="0" w:type="auto"/>
-        <w:tblCellSpacing w:w="15" w:type="dxa"/>
-        <w:tblInd w:w="0" w:type="dxa"/>
-        <w:tblBorders>
-          <w:top w:val="none" w:color="auto" w:sz="0" w:space="0"/>
-          <w:left w:val="none" w:color="auto" w:sz="0" w:space="0"/>
-          <w:bottom w:val="none" w:color="auto" w:sz="0" w:space="0"/>
-          <w:right w:val="none" w:color="auto" w:sz="0" w:space="0"/>
-          <w:insideH w:val="none" w:color="auto" w:sz="0" w:space="0"/>
-          <w:insideV w:val="none" w:color="auto" w:sz="0" w:space="0"/>
-        </w:tblBorders>
-        <w:shd w:val="clear"/>
-        <w:tblLayout w:type="autofit"/>
-        <w:tblCellMar>
-          <w:top w:w="15" w:type="dxa"/>
-          <w:left w:w="15" w:type="dxa"/>
-          <w:bottom w:w="15" w:type="dxa"/>
-          <w:right w:w="15" w:type="dxa"/>
-        </w:tblCellMar>
-      </w:tblPr>
-      <w:tblGrid>
-        <w:gridCol w:w="2768"/>
-        <w:gridCol w:w="1024"/>
-        <w:gridCol w:w="4604"/>
-      </w:tblGrid>
-      <w:tr>
-        <w:tblPrEx>
-          <w:tblBorders>
-            <w:top w:val="none" w:color="auto" w:sz="0" w:space="0"/>
-            <w:left w:val="none" w:color="auto" w:sz="0" w:space="0"/>
-            <w:bottom w:val="none" w:color="auto" w:sz="0" w:space="0"/>
-            <w:right w:val="none" w:color="auto" w:sz="0" w:space="0"/>
-            <w:insideH w:val="none" w:color="auto" w:sz="0" w:space="0"/>
-            <w:insideV w:val="none" w:color="auto" w:sz="0" w:space="0"/>
-          </w:tblBorders>
-          <w:shd w:val="clear"/>
-          <w:tblCellMar>
-            <w:top w:w="15" w:type="dxa"/>
-            <w:left w:w="15" w:type="dxa"/>
-            <w:bottom w:w="15" w:type="dxa"/>
-            <w:right w:w="15" w:type="dxa"/>
-          </w:tblCellMar>
-        </w:tblPrEx>
-        <w:trPr>
-          <w:tblHeader/>
-          <w:tblCellSpacing w:w="15" w:type="dxa"/>
-        </w:trPr>
-        <w:tc>
-          <w:tcPr>
-            <w:tcW w:w="0" w:type="auto"/>
-            <w:shd w:val="clear"/>
-            <w:vAlign w:val="center"/>
-          </w:tcPr>
-          <w:p>
-            <w:pPr>
-              <w:keepNext w:val="0"/>
-              <w:keepLines w:val="0"/>
-              <w:widowControl/>
-              <w:suppressLineNumbers w:val="0"/>
-              <w:jc w:val="center"/>
-              <w:rPr>
-                <w:rFonts w:hint="default" w:ascii="Verdana" w:hAnsi="Verdana" w:cs="Verdana"/>
-                <w:b/>
-                <w:bCs/>
-              </w:rPr>
-            </w:pPr>
-            <w:r>
-              <w:rPr>
-                <w:rFonts w:hint="default" w:ascii="Verdana" w:hAnsi="Verdana" w:eastAsia="SimSun" w:cs="Verdana"/>
-                <w:b/>
-                <w:bCs/>
-                <w:kern w:val="0"/>
-                <w:sz w:val="24"/>
-                <w:szCs w:val="24"/>
-                <w:lang w:val="en-US" w:eastAsia="zh-CN" w:bidi="ar"/>
-              </w:rPr>
-              <w:t>Risk</w:t>
-            </w:r>
-          </w:p>
-        </w:tc>
-        <w:tc>
-          <w:tcPr>
-            <w:tcW w:w="0" w:type="auto"/>
-            <w:shd w:val="clear"/>
-            <w:vAlign w:val="center"/>
-          </w:tcPr>
-          <w:p>
-            <w:pPr>
-              <w:keepNext w:val="0"/>
-              <w:keepLines w:val="0"/>
-              <w:widowControl/>
-              <w:suppressLineNumbers w:val="0"/>
-              <w:jc w:val="center"/>
-              <w:rPr>
-                <w:rFonts w:hint="default" w:ascii="Verdana" w:hAnsi="Verdana" w:cs="Verdana"/>
-                <w:b/>
-                <w:bCs/>
-              </w:rPr>
-            </w:pPr>
-            <w:r>
-              <w:rPr>
-                <w:rFonts w:hint="default" w:ascii="Verdana" w:hAnsi="Verdana" w:eastAsia="SimSun" w:cs="Verdana"/>
-                <w:b/>
-                <w:bCs/>
-                <w:kern w:val="0"/>
-                <w:sz w:val="24"/>
-                <w:szCs w:val="24"/>
-                <w:lang w:val="en-US" w:eastAsia="zh-CN" w:bidi="ar"/>
-              </w:rPr>
-              <w:t>Impact</w:t>
-            </w:r>
-          </w:p>
-        </w:tc>
-        <w:tc>
-          <w:tcPr>
-            <w:tcW w:w="0" w:type="auto"/>
-            <w:shd w:val="clear"/>
-            <w:vAlign w:val="center"/>
-          </w:tcPr>
-          <w:p>
-            <w:pPr>
-              <w:keepNext w:val="0"/>
-              <w:keepLines w:val="0"/>
-              <w:widowControl/>
-              <w:suppressLineNumbers w:val="0"/>
-              <w:jc w:val="center"/>
-              <w:rPr>
-                <w:rFonts w:hint="default" w:ascii="Verdana" w:hAnsi="Verdana" w:cs="Verdana"/>
-                <w:b/>
-                <w:bCs/>
-              </w:rPr>
-            </w:pPr>
-            <w:r>
-              <w:rPr>
-                <w:rFonts w:hint="default" w:ascii="Verdana" w:hAnsi="Verdana" w:eastAsia="SimSun" w:cs="Verdana"/>
-                <w:b/>
-                <w:bCs/>
-                <w:kern w:val="0"/>
-                <w:sz w:val="24"/>
-                <w:szCs w:val="24"/>
-                <w:lang w:val="en-US" w:eastAsia="zh-CN" w:bidi="ar"/>
-              </w:rPr>
-              <w:t>Mitigation Strategy</w:t>
+              <w:t>Task filtering, sorting, search</w:t>
             </w:r>
           </w:p>
         </w:tc>
@@ -1823,7 +750,7 @@
         <w:tc>
           <w:tcPr>
             <w:tcW w:w="0" w:type="auto"/>
-            <w:shd w:val="clear"/>
+            <w:shd w:val="clear" w:color="auto" w:fill="auto"/>
             <w:vAlign w:val="center"/>
           </w:tcPr>
           <w:p>
@@ -1835,24 +762,26 @@
               <w:jc w:val="left"/>
               <w:rPr>
                 <w:rFonts w:hint="default" w:ascii="Verdana" w:hAnsi="Verdana" w:cs="Verdana"/>
+                <w:sz w:val="28"/>
+                <w:szCs w:val="28"/>
               </w:rPr>
             </w:pPr>
             <w:r>
               <w:rPr>
                 <w:rFonts w:hint="default" w:ascii="Verdana" w:hAnsi="Verdana" w:eastAsia="SimSun" w:cs="Verdana"/>
                 <w:kern w:val="0"/>
-                <w:sz w:val="24"/>
-                <w:szCs w:val="24"/>
+                <w:sz w:val="28"/>
+                <w:szCs w:val="28"/>
                 <w:lang w:val="en-US" w:eastAsia="zh-CN" w:bidi="ar"/>
               </w:rPr>
-              <w:t>Delays in development</w:t>
+              <w:t>4</w:t>
             </w:r>
           </w:p>
         </w:tc>
         <w:tc>
           <w:tcPr>
             <w:tcW w:w="0" w:type="auto"/>
-            <w:shd w:val="clear"/>
+            <w:shd w:val="clear" w:color="auto" w:fill="auto"/>
             <w:vAlign w:val="center"/>
           </w:tcPr>
           <w:p>
@@ -1864,24 +793,413 @@
               <w:jc w:val="left"/>
               <w:rPr>
                 <w:rFonts w:hint="default" w:ascii="Verdana" w:hAnsi="Verdana" w:cs="Verdana"/>
+                <w:sz w:val="28"/>
+                <w:szCs w:val="28"/>
               </w:rPr>
             </w:pPr>
             <w:r>
               <w:rPr>
                 <w:rFonts w:hint="default" w:ascii="Verdana" w:hAnsi="Verdana" w:eastAsia="SimSun" w:cs="Verdana"/>
                 <w:kern w:val="0"/>
-                <w:sz w:val="24"/>
-                <w:szCs w:val="24"/>
+                <w:sz w:val="28"/>
+                <w:szCs w:val="28"/>
                 <w:lang w:val="en-US" w:eastAsia="zh-CN" w:bidi="ar"/>
               </w:rPr>
-              <w:t>High</w:t>
+              <w:t>UI enhancements, deployment, documentation</w:t>
             </w:r>
           </w:p>
         </w:tc>
+      </w:tr>
+    </w:tbl>
+    <w:p>
+      <w:pPr>
+        <w:pStyle w:val="5"/>
+        <w:keepNext w:val="0"/>
+        <w:keepLines w:val="0"/>
+        <w:widowControl/>
+        <w:suppressLineNumbers w:val="0"/>
+        <w:rPr>
+          <w:rFonts w:hint="default" w:ascii="Verdana" w:hAnsi="Verdana" w:cs="Verdana"/>
+        </w:rPr>
+      </w:pPr>
+      <w:r>
+        <w:rPr>
+          <w:rStyle w:val="6"/>
+          <w:rFonts w:hint="default" w:ascii="Verdana" w:hAnsi="Verdana" w:cs="Verdana"/>
+        </w:rPr>
+        <w:t>Milestones &amp; Deliverables:</w:t>
+      </w:r>
+    </w:p>
+    <w:p>
+      <w:pPr>
+        <w:keepNext w:val="0"/>
+        <w:keepLines w:val="0"/>
+        <w:widowControl/>
+        <w:numPr>
+          <w:ilvl w:val="0"/>
+          <w:numId w:val="3"/>
+        </w:numPr>
+        <w:suppressLineNumbers w:val="0"/>
+        <w:spacing w:before="0" w:beforeAutospacing="1" w:after="0" w:afterAutospacing="1"/>
+        <w:ind w:left="720" w:hanging="360"/>
+        <w:rPr>
+          <w:rFonts w:hint="default" w:ascii="Verdana" w:hAnsi="Verdana" w:cs="Verdana"/>
+          <w:sz w:val="26"/>
+          <w:szCs w:val="26"/>
+        </w:rPr>
+      </w:pPr>
+      <w:r>
+        <w:rPr>
+          <w:rFonts w:hint="default" w:ascii="Verdana" w:hAnsi="Verdana" w:cs="Verdana"/>
+          <w:sz w:val="26"/>
+          <w:szCs w:val="26"/>
+        </w:rPr>
+        <w:t>Week 1: Basic layout, wireframes</w:t>
+      </w:r>
+    </w:p>
+    <w:p>
+      <w:pPr>
+        <w:keepNext w:val="0"/>
+        <w:keepLines w:val="0"/>
+        <w:widowControl/>
+        <w:numPr>
+          <w:ilvl w:val="0"/>
+          <w:numId w:val="3"/>
+        </w:numPr>
+        <w:suppressLineNumbers w:val="0"/>
+        <w:spacing w:before="0" w:beforeAutospacing="1" w:after="0" w:afterAutospacing="1"/>
+        <w:ind w:left="720" w:hanging="360"/>
+        <w:rPr>
+          <w:rFonts w:hint="default" w:ascii="Verdana" w:hAnsi="Verdana" w:cs="Verdana"/>
+          <w:sz w:val="26"/>
+          <w:szCs w:val="26"/>
+        </w:rPr>
+      </w:pPr>
+      <w:r>
+        <w:rPr>
+          <w:rFonts w:hint="default" w:ascii="Verdana" w:hAnsi="Verdana" w:cs="Verdana"/>
+          <w:sz w:val="26"/>
+          <w:szCs w:val="26"/>
+        </w:rPr>
+        <w:t>Week 2: Task management core features</w:t>
+      </w:r>
+    </w:p>
+    <w:p>
+      <w:pPr>
+        <w:keepNext w:val="0"/>
+        <w:keepLines w:val="0"/>
+        <w:widowControl/>
+        <w:numPr>
+          <w:ilvl w:val="0"/>
+          <w:numId w:val="3"/>
+        </w:numPr>
+        <w:suppressLineNumbers w:val="0"/>
+        <w:spacing w:before="0" w:beforeAutospacing="1" w:after="0" w:afterAutospacing="1"/>
+        <w:ind w:left="720" w:hanging="360"/>
+        <w:rPr>
+          <w:rFonts w:hint="default" w:ascii="Verdana" w:hAnsi="Verdana" w:cs="Verdana"/>
+          <w:sz w:val="26"/>
+          <w:szCs w:val="26"/>
+        </w:rPr>
+      </w:pPr>
+      <w:r>
+        <w:rPr>
+          <w:rFonts w:hint="default" w:ascii="Verdana" w:hAnsi="Verdana" w:cs="Verdana"/>
+          <w:sz w:val="26"/>
+          <w:szCs w:val="26"/>
+        </w:rPr>
+        <w:t>Week 3: Filtering, search functionality</w:t>
+      </w:r>
+    </w:p>
+    <w:p>
+      <w:pPr>
+        <w:keepNext w:val="0"/>
+        <w:keepLines w:val="0"/>
+        <w:widowControl/>
+        <w:numPr>
+          <w:ilvl w:val="0"/>
+          <w:numId w:val="3"/>
+        </w:numPr>
+        <w:suppressLineNumbers w:val="0"/>
+        <w:spacing w:before="0" w:beforeAutospacing="1" w:after="0" w:afterAutospacing="1"/>
+        <w:ind w:left="720" w:hanging="360"/>
+        <w:rPr>
+          <w:rFonts w:hint="default" w:ascii="Verdana" w:hAnsi="Verdana" w:cs="Verdana"/>
+          <w:sz w:val="26"/>
+          <w:szCs w:val="26"/>
+        </w:rPr>
+      </w:pPr>
+      <w:r>
+        <w:rPr>
+          <w:rFonts w:hint="default" w:ascii="Verdana" w:hAnsi="Verdana" w:cs="Verdana"/>
+          <w:sz w:val="26"/>
+          <w:szCs w:val="26"/>
+        </w:rPr>
+        <w:t>Week 4: UI completion, deployment, documentation</w:t>
+      </w:r>
+    </w:p>
+    <w:p>
+      <w:pPr>
+        <w:pStyle w:val="5"/>
+        <w:keepNext w:val="0"/>
+        <w:keepLines w:val="0"/>
+        <w:widowControl/>
+        <w:suppressLineNumbers w:val="0"/>
+        <w:rPr>
+          <w:rFonts w:hint="default" w:ascii="Verdana" w:hAnsi="Verdana" w:cs="Verdana"/>
+        </w:rPr>
+      </w:pPr>
+      <w:r>
+        <w:rPr>
+          <w:rStyle w:val="6"/>
+          <w:rFonts w:hint="default" w:ascii="Verdana" w:hAnsi="Verdana" w:cs="Verdana"/>
+        </w:rPr>
+        <w:t>Resource Allocation:</w:t>
+      </w:r>
+    </w:p>
+    <w:p>
+      <w:pPr>
+        <w:keepNext w:val="0"/>
+        <w:keepLines w:val="0"/>
+        <w:widowControl/>
+        <w:numPr>
+          <w:ilvl w:val="0"/>
+          <w:numId w:val="4"/>
+        </w:numPr>
+        <w:suppressLineNumbers w:val="0"/>
+        <w:spacing w:before="0" w:beforeAutospacing="1" w:after="0" w:afterAutospacing="1"/>
+        <w:ind w:left="720" w:hanging="360"/>
+        <w:rPr>
+          <w:rFonts w:hint="default" w:ascii="Verdana" w:hAnsi="Verdana" w:cs="Verdana"/>
+          <w:sz w:val="24"/>
+          <w:szCs w:val="24"/>
+        </w:rPr>
+      </w:pPr>
+      <w:r>
+        <w:rPr>
+          <w:rStyle w:val="6"/>
+          <w:rFonts w:hint="default" w:ascii="Verdana" w:hAnsi="Verdana" w:cs="Verdana"/>
+          <w:sz w:val="24"/>
+          <w:szCs w:val="24"/>
+        </w:rPr>
+        <w:t>Frontend Development:</w:t>
+      </w:r>
+      <w:r>
+        <w:rPr>
+          <w:rFonts w:hint="default" w:ascii="Verdana" w:hAnsi="Verdana" w:cs="Verdana"/>
+          <w:sz w:val="24"/>
+          <w:szCs w:val="24"/>
+        </w:rPr>
+        <w:t xml:space="preserve"> React, Redux</w:t>
+      </w:r>
+    </w:p>
+    <w:p>
+      <w:pPr>
+        <w:keepNext w:val="0"/>
+        <w:keepLines w:val="0"/>
+        <w:widowControl/>
+        <w:numPr>
+          <w:ilvl w:val="0"/>
+          <w:numId w:val="4"/>
+        </w:numPr>
+        <w:suppressLineNumbers w:val="0"/>
+        <w:spacing w:before="0" w:beforeAutospacing="1" w:after="0" w:afterAutospacing="1"/>
+        <w:ind w:left="720" w:hanging="360"/>
+        <w:rPr>
+          <w:rFonts w:hint="default" w:ascii="Verdana" w:hAnsi="Verdana" w:cs="Verdana"/>
+          <w:sz w:val="24"/>
+          <w:szCs w:val="24"/>
+        </w:rPr>
+      </w:pPr>
+      <w:r>
+        <w:rPr>
+          <w:rStyle w:val="6"/>
+          <w:rFonts w:hint="default" w:ascii="Verdana" w:hAnsi="Verdana" w:cs="Verdana"/>
+          <w:sz w:val="24"/>
+          <w:szCs w:val="24"/>
+        </w:rPr>
+        <w:t>Backend Development:</w:t>
+      </w:r>
+      <w:r>
+        <w:rPr>
+          <w:rFonts w:hint="default" w:ascii="Verdana" w:hAnsi="Verdana" w:cs="Verdana"/>
+          <w:sz w:val="24"/>
+          <w:szCs w:val="24"/>
+        </w:rPr>
+        <w:t xml:space="preserve"> Node.js, Express, MongoDB</w:t>
+      </w:r>
+    </w:p>
+    <w:p>
+      <w:pPr>
+        <w:keepNext w:val="0"/>
+        <w:keepLines w:val="0"/>
+        <w:widowControl/>
+        <w:numPr>
+          <w:ilvl w:val="0"/>
+          <w:numId w:val="4"/>
+        </w:numPr>
+        <w:suppressLineNumbers w:val="0"/>
+        <w:spacing w:before="0" w:beforeAutospacing="1" w:after="0" w:afterAutospacing="1"/>
+        <w:ind w:left="720" w:hanging="360"/>
+        <w:rPr>
+          <w:rFonts w:hint="default" w:ascii="Verdana" w:hAnsi="Verdana" w:cs="Verdana"/>
+          <w:sz w:val="24"/>
+          <w:szCs w:val="24"/>
+        </w:rPr>
+      </w:pPr>
+      <w:r>
+        <w:rPr>
+          <w:rStyle w:val="6"/>
+          <w:rFonts w:hint="default" w:ascii="Verdana" w:hAnsi="Verdana" w:cs="Verdana"/>
+          <w:sz w:val="24"/>
+          <w:szCs w:val="24"/>
+        </w:rPr>
+        <w:t>Database Management:</w:t>
+      </w:r>
+      <w:r>
+        <w:rPr>
+          <w:rFonts w:hint="default" w:ascii="Verdana" w:hAnsi="Verdana" w:cs="Verdana"/>
+          <w:sz w:val="24"/>
+          <w:szCs w:val="24"/>
+        </w:rPr>
+        <w:t xml:space="preserve"> MongoDB</w:t>
+      </w:r>
+    </w:p>
+    <w:p>
+      <w:pPr>
+        <w:keepNext w:val="0"/>
+        <w:keepLines w:val="0"/>
+        <w:widowControl/>
+        <w:numPr>
+          <w:ilvl w:val="0"/>
+          <w:numId w:val="4"/>
+        </w:numPr>
+        <w:suppressLineNumbers w:val="0"/>
+        <w:spacing w:before="0" w:beforeAutospacing="1" w:after="0" w:afterAutospacing="1"/>
+        <w:ind w:left="720" w:hanging="360"/>
+        <w:rPr>
+          <w:rFonts w:hint="default" w:ascii="Verdana" w:hAnsi="Verdana" w:cs="Verdana"/>
+          <w:sz w:val="24"/>
+          <w:szCs w:val="24"/>
+        </w:rPr>
+      </w:pPr>
+      <w:r>
+        <w:rPr>
+          <w:rStyle w:val="6"/>
+          <w:rFonts w:hint="default" w:ascii="Verdana" w:hAnsi="Verdana" w:cs="Verdana"/>
+          <w:sz w:val="24"/>
+          <w:szCs w:val="24"/>
+        </w:rPr>
+        <w:t>UI/UX Design:</w:t>
+      </w:r>
+      <w:r>
+        <w:rPr>
+          <w:rFonts w:hint="default" w:ascii="Verdana" w:hAnsi="Verdana" w:cs="Verdana"/>
+          <w:sz w:val="24"/>
+          <w:szCs w:val="24"/>
+        </w:rPr>
+        <w:t xml:space="preserve"> Figma</w:t>
+      </w:r>
+    </w:p>
+    <w:p>
+      <w:pPr>
+        <w:keepNext w:val="0"/>
+        <w:keepLines w:val="0"/>
+        <w:widowControl/>
+        <w:suppressLineNumbers w:val="0"/>
+        <w:rPr>
+          <w:rFonts w:hint="default" w:ascii="Verdana" w:hAnsi="Verdana" w:cs="Verdana"/>
+        </w:rPr>
+      </w:pPr>
+      <w:r>
+        <w:rPr>
+          <w:rFonts w:hint="default" w:ascii="Verdana" w:hAnsi="Verdana" w:cs="Verdana"/>
+        </w:rPr>
+        <w:pict>
+          <v:rect id="_x0000_i1026" o:spt="1" style="height:1.5pt;width:432pt;" fillcolor="#A0A0A0" filled="t" stroked="f" coordsize="21600,21600" o:hr="t" o:hrstd="t" o:hralign="center">
+            <v:path/>
+            <v:fill on="t" focussize="0,0"/>
+            <v:stroke on="f"/>
+            <v:imagedata o:title=""/>
+            <o:lock v:ext="edit"/>
+            <w10:wrap type="none"/>
+            <w10:anchorlock/>
+          </v:rect>
+        </w:pict>
+      </w:r>
+    </w:p>
+    <w:p>
+      <w:pPr>
+        <w:pStyle w:val="5"/>
+        <w:keepNext w:val="0"/>
+        <w:keepLines w:val="0"/>
+        <w:widowControl/>
+        <w:suppressLineNumbers w:val="0"/>
+        <w:rPr>
+          <w:rFonts w:hint="default" w:ascii="Verdana" w:hAnsi="Verdana" w:cs="Verdana"/>
+        </w:rPr>
+      </w:pPr>
+      <w:r>
+        <w:rPr>
+          <w:rStyle w:val="6"/>
+          <w:rFonts w:hint="default" w:ascii="Verdana" w:hAnsi="Verdana" w:cs="Verdana"/>
+        </w:rPr>
+        <w:t>3. Task Assignment &amp; Roles</w:t>
+      </w:r>
+    </w:p>
+    <w:tbl>
+      <w:tblPr>
+        <w:tblStyle w:val="3"/>
+        <w:tblW w:w="0" w:type="auto"/>
+        <w:tblCellSpacing w:w="15" w:type="dxa"/>
+        <w:tblInd w:w="0" w:type="dxa"/>
+        <w:tblBorders>
+          <w:top w:val="none" w:color="auto" w:sz="0" w:space="0"/>
+          <w:left w:val="none" w:color="auto" w:sz="0" w:space="0"/>
+          <w:bottom w:val="none" w:color="auto" w:sz="0" w:space="0"/>
+          <w:right w:val="none" w:color="auto" w:sz="0" w:space="0"/>
+          <w:insideH w:val="none" w:color="auto" w:sz="0" w:space="0"/>
+          <w:insideV w:val="none" w:color="auto" w:sz="0" w:space="0"/>
+        </w:tblBorders>
+        <w:shd w:val="clear" w:color="auto" w:fill="auto"/>
+        <w:tblLayout w:type="autofit"/>
+        <w:tblCellMar>
+          <w:top w:w="15" w:type="dxa"/>
+          <w:left w:w="15" w:type="dxa"/>
+          <w:bottom w:w="15" w:type="dxa"/>
+          <w:right w:w="15" w:type="dxa"/>
+        </w:tblCellMar>
+      </w:tblPr>
+      <w:tblGrid>
+        <w:gridCol w:w="879"/>
+        <w:gridCol w:w="7517"/>
+      </w:tblGrid>
+      <w:tr>
+        <w:tblPrEx>
+          <w:tblBorders>
+            <w:top w:val="none" w:color="auto" w:sz="0" w:space="0"/>
+            <w:left w:val="none" w:color="auto" w:sz="0" w:space="0"/>
+            <w:bottom w:val="none" w:color="auto" w:sz="0" w:space="0"/>
+            <w:right w:val="none" w:color="auto" w:sz="0" w:space="0"/>
+            <w:insideH w:val="none" w:color="auto" w:sz="0" w:space="0"/>
+            <w:insideV w:val="none" w:color="auto" w:sz="0" w:space="0"/>
+          </w:tblBorders>
+          <w:shd w:val="clear" w:color="auto" w:fill="auto"/>
+          <w:tblCellMar>
+            <w:top w:w="15" w:type="dxa"/>
+            <w:left w:w="15" w:type="dxa"/>
+            <w:bottom w:w="15" w:type="dxa"/>
+            <w:right w:w="15" w:type="dxa"/>
+          </w:tblCellMar>
+        </w:tblPrEx>
+        <w:trPr>
+          <w:tblHeader/>
+          <w:tblCellSpacing w:w="15" w:type="dxa"/>
+        </w:trPr>
         <w:tc>
           <w:tcPr>
             <w:tcW w:w="0" w:type="auto"/>
-            <w:shd w:val="clear"/>
+            <w:shd w:val="clear" w:color="auto" w:fill="auto"/>
             <w:vAlign w:val="center"/>
           </w:tcPr>
           <w:p>
@@ -1890,20 +1208,61 @@
               <w:keepLines w:val="0"/>
               <w:widowControl/>
               <w:suppressLineNumbers w:val="0"/>
-              <w:jc w:val="left"/>
+              <w:jc w:val="center"/>
               <w:rPr>
                 <w:rFonts w:hint="default" w:ascii="Verdana" w:hAnsi="Verdana" w:cs="Verdana"/>
+                <w:b/>
+                <w:bCs/>
+                <w:sz w:val="24"/>
+                <w:szCs w:val="24"/>
               </w:rPr>
             </w:pPr>
             <w:r>
               <w:rPr>
                 <w:rFonts w:hint="default" w:ascii="Verdana" w:hAnsi="Verdana" w:eastAsia="SimSun" w:cs="Verdana"/>
+                <w:b/>
+                <w:bCs/>
                 <w:kern w:val="0"/>
                 <w:sz w:val="24"/>
                 <w:szCs w:val="24"/>
                 <w:lang w:val="en-US" w:eastAsia="zh-CN" w:bidi="ar"/>
               </w:rPr>
-              <w:t>Set clear deadlines, use Agile sprints</w:t>
+              <w:t>Name</w:t>
+            </w:r>
+          </w:p>
+        </w:tc>
+        <w:tc>
+          <w:tcPr>
+            <w:tcW w:w="0" w:type="auto"/>
+            <w:shd w:val="clear" w:color="auto" w:fill="auto"/>
+            <w:vAlign w:val="center"/>
+          </w:tcPr>
+          <w:p>
+            <w:pPr>
+              <w:keepNext w:val="0"/>
+              <w:keepLines w:val="0"/>
+              <w:widowControl/>
+              <w:suppressLineNumbers w:val="0"/>
+              <w:jc w:val="center"/>
+              <w:rPr>
+                <w:rFonts w:hint="default" w:ascii="Verdana" w:hAnsi="Verdana" w:cs="Verdana"/>
+                <w:b/>
+                <w:bCs/>
+                <w:sz w:val="24"/>
+                <w:szCs w:val="24"/>
+              </w:rPr>
+            </w:pPr>
+            <w:r>
+              <w:rPr>
+                <w:rFonts w:hint="default" w:ascii="Verdana" w:hAnsi="Verdana" w:eastAsia="SimSun" w:cs="Verdana"/>
+                <w:b/>
+                <w:bCs/>
+                <w:kern w:val="0"/>
+                <w:sz w:val="24"/>
+                <w:szCs w:val="24"/>
+                <w:lang w:val="en-US" w:eastAsia="zh-CN" w:bidi="ar"/>
+              </w:rPr>
+              <w:t>Responsibilities</w:t>
             </w:r>
           </w:p>
         </w:tc>
@@ -1931,7 +1290,7 @@
         <w:tc>
           <w:tcPr>
             <w:tcW w:w="0" w:type="auto"/>
-            <w:shd w:val="clear"/>
+            <w:shd w:val="clear" w:color="auto" w:fill="auto"/>
             <w:vAlign w:val="center"/>
           </w:tcPr>
           <w:p>
@@ -1943,6 +1302,8 @@
               <w:jc w:val="left"/>
               <w:rPr>
                 <w:rFonts w:hint="default" w:ascii="Verdana" w:hAnsi="Verdana" w:cs="Verdana"/>
+                <w:sz w:val="24"/>
+                <w:szCs w:val="24"/>
               </w:rPr>
             </w:pPr>
             <w:r>
@@ -1953,14 +1314,14 @@
                 <w:szCs w:val="24"/>
                 <w:lang w:val="en-US" w:eastAsia="zh-CN" w:bidi="ar"/>
               </w:rPr>
-              <w:t>Database failure</w:t>
+              <w:t>Rawan</w:t>
             </w:r>
           </w:p>
         </w:tc>
         <w:tc>
           <w:tcPr>
             <w:tcW w:w="0" w:type="auto"/>
-            <w:shd w:val="clear"/>
+            <w:shd w:val="clear" w:color="auto" w:fill="auto"/>
             <w:vAlign w:val="center"/>
           </w:tcPr>
           <w:p>
@@ -1972,6 +1333,9 @@
               <w:jc w:val="left"/>
               <w:rPr>
                 <w:rFonts w:hint="default" w:ascii="Verdana" w:hAnsi="Verdana" w:cs="Verdana"/>
+                <w:sz w:val="24"/>
+                <w:szCs w:val="24"/>
+                <w:lang w:val="en-US"/>
               </w:rPr>
             </w:pPr>
             <w:r>
@@ -1982,14 +1346,36 @@
                 <w:szCs w:val="24"/>
                 <w:lang w:val="en-US" w:eastAsia="zh-CN" w:bidi="ar"/>
               </w:rPr>
-              <w:t>Medium</w:t>
+              <w:t>Design and oversee the entire project,Calender,Login/Signup, backend integration.</w:t>
             </w:r>
           </w:p>
         </w:tc>
+      </w:tr>
+      <w:tr>
+        <w:tblPrEx>
+          <w:tblBorders>
+            <w:top w:val="none" w:color="auto" w:sz="0" w:space="0"/>
+            <w:left w:val="none" w:color="auto" w:sz="0" w:space="0"/>
+            <w:bottom w:val="none" w:color="auto" w:sz="0" w:space="0"/>
+            <w:right w:val="none" w:color="auto" w:sz="0" w:space="0"/>
+            <w:insideH w:val="none" w:color="auto" w:sz="0" w:space="0"/>
+            <w:insideV w:val="none" w:color="auto" w:sz="0" w:space="0"/>
+          </w:tblBorders>
+          <w:shd w:val="clear" w:color="auto" w:fill="auto"/>
+          <w:tblCellMar>
+            <w:top w:w="15" w:type="dxa"/>
+            <w:left w:w="15" w:type="dxa"/>
+            <w:bottom w:w="15" w:type="dxa"/>
+            <w:right w:w="15" w:type="dxa"/>
+          </w:tblCellMar>
+        </w:tblPrEx>
+        <w:trPr>
+          <w:tblCellSpacing w:w="15" w:type="dxa"/>
+        </w:trPr>
         <w:tc>
           <w:tcPr>
             <w:tcW w:w="0" w:type="auto"/>
-            <w:shd w:val="clear"/>
+            <w:shd w:val="clear" w:color="auto" w:fill="auto"/>
             <w:vAlign w:val="center"/>
           </w:tcPr>
           <w:p>
@@ -2001,6 +1387,8 @@
               <w:jc w:val="left"/>
               <w:rPr>
                 <w:rFonts w:hint="default" w:ascii="Verdana" w:hAnsi="Verdana" w:cs="Verdana"/>
+                <w:sz w:val="24"/>
+                <w:szCs w:val="24"/>
               </w:rPr>
             </w:pPr>
             <w:r>
@@ -2011,7 +1399,124 @@
                 <w:szCs w:val="24"/>
                 <w:lang w:val="en-US" w:eastAsia="zh-CN" w:bidi="ar"/>
               </w:rPr>
-              <w:t>Implement backups, use cloud storage</w:t>
+              <w:t>Hagar</w:t>
+            </w:r>
+          </w:p>
+        </w:tc>
+        <w:tc>
+          <w:tcPr>
+            <w:tcW w:w="0" w:type="auto"/>
+            <w:shd w:val="clear" w:color="auto" w:fill="auto"/>
+            <w:vAlign w:val="center"/>
+          </w:tcPr>
+          <w:p>
+            <w:pPr>
+              <w:keepNext w:val="0"/>
+              <w:keepLines w:val="0"/>
+              <w:widowControl/>
+              <w:suppressLineNumbers w:val="0"/>
+              <w:jc w:val="left"/>
+              <w:rPr>
+                <w:rFonts w:hint="default" w:ascii="Verdana" w:hAnsi="Verdana" w:cs="Verdana"/>
+                <w:sz w:val="24"/>
+                <w:szCs w:val="24"/>
+                <w:lang w:val="en-US"/>
+              </w:rPr>
+            </w:pPr>
+            <w:r>
+              <w:rPr>
+                <w:rFonts w:hint="default" w:ascii="Verdana" w:hAnsi="Verdana" w:eastAsia="SimSun" w:cs="Verdana"/>
+                <w:kern w:val="0"/>
+                <w:sz w:val="24"/>
+                <w:szCs w:val="24"/>
+                <w:lang w:val="en-US" w:eastAsia="zh-CN" w:bidi="ar"/>
+              </w:rPr>
+              <w:t>Make edit &amp; delete tasks, delete all/undo tasks.</w:t>
+            </w:r>
+          </w:p>
+        </w:tc>
+      </w:tr>
+      <w:tr>
+        <w:tblPrEx>
+          <w:tblBorders>
+            <w:top w:val="none" w:color="auto" w:sz="0" w:space="0"/>
+            <w:left w:val="none" w:color="auto" w:sz="0" w:space="0"/>
+            <w:bottom w:val="none" w:color="auto" w:sz="0" w:space="0"/>
+            <w:right w:val="none" w:color="auto" w:sz="0" w:space="0"/>
+            <w:insideH w:val="none" w:color="auto" w:sz="0" w:space="0"/>
+            <w:insideV w:val="none" w:color="auto" w:sz="0" w:space="0"/>
+          </w:tblBorders>
+          <w:shd w:val="clear" w:color="auto" w:fill="auto"/>
+          <w:tblCellMar>
+            <w:top w:w="15" w:type="dxa"/>
+            <w:left w:w="15" w:type="dxa"/>
+            <w:bottom w:w="15" w:type="dxa"/>
+            <w:right w:w="15" w:type="dxa"/>
+          </w:tblCellMar>
+        </w:tblPrEx>
+        <w:trPr>
+          <w:tblCellSpacing w:w="15" w:type="dxa"/>
+        </w:trPr>
+        <w:tc>
+          <w:tcPr>
+            <w:tcW w:w="0" w:type="auto"/>
+            <w:shd w:val="clear" w:color="auto" w:fill="auto"/>
+            <w:vAlign w:val="center"/>
+          </w:tcPr>
+          <w:p>
+            <w:pPr>
+              <w:keepNext w:val="0"/>
+              <w:keepLines w:val="0"/>
+              <w:widowControl/>
+              <w:suppressLineNumbers w:val="0"/>
+              <w:jc w:val="left"/>
+              <w:rPr>
+                <w:rFonts w:hint="default" w:ascii="Verdana" w:hAnsi="Verdana" w:cs="Verdana"/>
+                <w:sz w:val="24"/>
+                <w:szCs w:val="24"/>
+              </w:rPr>
+            </w:pPr>
+            <w:r>
+              <w:rPr>
+                <w:rFonts w:hint="default" w:ascii="Verdana" w:hAnsi="Verdana" w:eastAsia="SimSun" w:cs="Verdana"/>
+                <w:kern w:val="0"/>
+                <w:sz w:val="24"/>
+                <w:szCs w:val="24"/>
+                <w:lang w:val="en-US" w:eastAsia="zh-CN" w:bidi="ar"/>
+              </w:rPr>
+              <w:t>Sajy</w:t>
+            </w:r>
+          </w:p>
+        </w:tc>
+        <w:tc>
+          <w:tcPr>
+            <w:tcW w:w="0" w:type="auto"/>
+            <w:shd w:val="clear" w:color="auto" w:fill="auto"/>
+            <w:vAlign w:val="center"/>
+          </w:tcPr>
+          <w:p>
+            <w:pPr>
+              <w:keepNext w:val="0"/>
+              <w:keepLines w:val="0"/>
+              <w:widowControl/>
+              <w:suppressLineNumbers w:val="0"/>
+              <w:jc w:val="left"/>
+              <w:rPr>
+                <w:rFonts w:hint="default" w:ascii="Verdana" w:hAnsi="Verdana" w:cs="Verdana"/>
+                <w:sz w:val="24"/>
+                <w:szCs w:val="24"/>
+                <w:lang w:val="en-US"/>
+              </w:rPr>
+            </w:pPr>
+            <w:r>
+              <w:rPr>
+                <w:rFonts w:hint="default" w:ascii="Verdana" w:hAnsi="Verdana" w:eastAsia="SimSun" w:cs="Verdana"/>
+                <w:kern w:val="0"/>
+                <w:sz w:val="24"/>
+                <w:szCs w:val="24"/>
+                <w:lang w:val="en-US" w:eastAsia="zh-CN" w:bidi="ar"/>
+              </w:rPr>
+              <w:t>Make search, dark/light mode.</w:t>
             </w:r>
           </w:p>
         </w:tc>
@@ -2039,7 +1544,7 @@
         <w:tc>
           <w:tcPr>
             <w:tcW w:w="0" w:type="auto"/>
-            <w:shd w:val="clear"/>
+            <w:shd w:val="clear" w:color="auto" w:fill="auto"/>
             <w:vAlign w:val="center"/>
           </w:tcPr>
           <w:p>
@@ -2051,6 +1556,8 @@
               <w:jc w:val="left"/>
               <w:rPr>
                 <w:rFonts w:hint="default" w:ascii="Verdana" w:hAnsi="Verdana" w:cs="Verdana"/>
+                <w:sz w:val="24"/>
+                <w:szCs w:val="24"/>
               </w:rPr>
             </w:pPr>
             <w:r>
@@ -2061,14 +1568,14 @@
                 <w:szCs w:val="24"/>
                 <w:lang w:val="en-US" w:eastAsia="zh-CN" w:bidi="ar"/>
               </w:rPr>
-              <w:t>Security vulnerabilities</w:t>
+              <w:t>Malak</w:t>
             </w:r>
           </w:p>
         </w:tc>
         <w:tc>
           <w:tcPr>
             <w:tcW w:w="0" w:type="auto"/>
-            <w:shd w:val="clear"/>
+            <w:shd w:val="clear" w:color="auto" w:fill="auto"/>
             <w:vAlign w:val="center"/>
           </w:tcPr>
           <w:p>
@@ -2080,6 +1587,288 @@
               <w:jc w:val="left"/>
               <w:rPr>
                 <w:rFonts w:hint="default" w:ascii="Verdana" w:hAnsi="Verdana" w:cs="Verdana"/>
+                <w:sz w:val="24"/>
+                <w:szCs w:val="24"/>
+                <w:lang w:val="en-US"/>
+              </w:rPr>
+            </w:pPr>
+            <w:r>
+              <w:rPr>
+                <w:rFonts w:hint="default" w:ascii="Verdana" w:hAnsi="Verdana" w:eastAsia="SimSun" w:cs="Verdana"/>
+                <w:kern w:val="0"/>
+                <w:sz w:val="24"/>
+                <w:szCs w:val="24"/>
+                <w:lang w:val="en-US" w:eastAsia="zh-CN" w:bidi="ar"/>
+              </w:rPr>
+              <w:t>Implement filters (favourites, priority , state).</w:t>
+            </w:r>
+          </w:p>
+        </w:tc>
+      </w:tr>
+    </w:tbl>
+    <w:p>
+      <w:pPr>
+        <w:keepNext w:val="0"/>
+        <w:keepLines w:val="0"/>
+        <w:widowControl/>
+        <w:suppressLineNumbers w:val="0"/>
+        <w:rPr>
+          <w:rFonts w:hint="default" w:ascii="Verdana" w:hAnsi="Verdana" w:cs="Verdana"/>
+        </w:rPr>
+      </w:pPr>
+      <w:r>
+        <w:rPr>
+          <w:rFonts w:hint="default" w:ascii="Verdana" w:hAnsi="Verdana" w:cs="Verdana"/>
+          <w:sz w:val="24"/>
+          <w:szCs w:val="24"/>
+        </w:rPr>
+        <w:pict>
+          <v:rect id="_x0000_i1027" o:spt="1" style="height:1.5pt;width:432pt;" fillcolor="#A0A0A0" filled="t" stroked="f" coordsize="21600,21600" o:hr="t" o:hrstd="t" o:hralign="center">
+            <v:path/>
+            <v:fill on="t" focussize="0,0"/>
+            <v:stroke on="f"/>
+            <v:imagedata o:title=""/>
+            <o:lock v:ext="edit"/>
+            <w10:wrap type="none"/>
+            <w10:anchorlock/>
+          </v:rect>
+        </w:pict>
+      </w:r>
+    </w:p>
+    <w:p>
+      <w:pPr>
+        <w:pStyle w:val="5"/>
+        <w:keepNext w:val="0"/>
+        <w:keepLines w:val="0"/>
+        <w:widowControl/>
+        <w:suppressLineNumbers w:val="0"/>
+        <w:rPr>
+          <w:rFonts w:hint="default" w:ascii="Verdana" w:hAnsi="Verdana" w:cs="Verdana"/>
+        </w:rPr>
+      </w:pPr>
+      <w:r>
+        <w:rPr>
+          <w:rStyle w:val="6"/>
+          <w:rFonts w:hint="default" w:ascii="Verdana" w:hAnsi="Verdana" w:cs="Verdana"/>
+        </w:rPr>
+        <w:t>4. Risk Assessment &amp; Mitigation Plan</w:t>
+      </w:r>
+    </w:p>
+    <w:tbl>
+      <w:tblPr>
+        <w:tblStyle w:val="3"/>
+        <w:tblW w:w="0" w:type="auto"/>
+        <w:tblCellSpacing w:w="15" w:type="dxa"/>
+        <w:tblInd w:w="0" w:type="dxa"/>
+        <w:tblBorders>
+          <w:top w:val="none" w:color="auto" w:sz="0" w:space="0"/>
+          <w:left w:val="none" w:color="auto" w:sz="0" w:space="0"/>
+          <w:bottom w:val="none" w:color="auto" w:sz="0" w:space="0"/>
+          <w:right w:val="none" w:color="auto" w:sz="0" w:space="0"/>
+          <w:insideH w:val="none" w:color="auto" w:sz="0" w:space="0"/>
+          <w:insideV w:val="none" w:color="auto" w:sz="0" w:space="0"/>
+        </w:tblBorders>
+        <w:shd w:val="clear" w:color="auto" w:fill="auto"/>
+        <w:tblLayout w:type="autofit"/>
+        <w:tblCellMar>
+          <w:top w:w="15" w:type="dxa"/>
+          <w:left w:w="15" w:type="dxa"/>
+          <w:bottom w:w="15" w:type="dxa"/>
+          <w:right w:w="15" w:type="dxa"/>
+        </w:tblCellMar>
+      </w:tblPr>
+      <w:tblGrid>
+        <w:gridCol w:w="2768"/>
+        <w:gridCol w:w="1024"/>
+        <w:gridCol w:w="4604"/>
+      </w:tblGrid>
+      <w:tr>
+        <w:tblPrEx>
+          <w:tblBorders>
+            <w:top w:val="none" w:color="auto" w:sz="0" w:space="0"/>
+            <w:left w:val="none" w:color="auto" w:sz="0" w:space="0"/>
+            <w:bottom w:val="none" w:color="auto" w:sz="0" w:space="0"/>
+            <w:right w:val="none" w:color="auto" w:sz="0" w:space="0"/>
+            <w:insideH w:val="none" w:color="auto" w:sz="0" w:space="0"/>
+            <w:insideV w:val="none" w:color="auto" w:sz="0" w:space="0"/>
+          </w:tblBorders>
+          <w:shd w:val="clear" w:color="auto" w:fill="auto"/>
+          <w:tblCellMar>
+            <w:top w:w="15" w:type="dxa"/>
+            <w:left w:w="15" w:type="dxa"/>
+            <w:bottom w:w="15" w:type="dxa"/>
+            <w:right w:w="15" w:type="dxa"/>
+          </w:tblCellMar>
+        </w:tblPrEx>
+        <w:trPr>
+          <w:tblHeader/>
+          <w:tblCellSpacing w:w="15" w:type="dxa"/>
+        </w:trPr>
+        <w:tc>
+          <w:tcPr>
+            <w:tcW w:w="0" w:type="auto"/>
+            <w:shd w:val="clear" w:color="auto" w:fill="auto"/>
+            <w:vAlign w:val="center"/>
+          </w:tcPr>
+          <w:p>
+            <w:pPr>
+              <w:keepNext w:val="0"/>
+              <w:keepLines w:val="0"/>
+              <w:widowControl/>
+              <w:suppressLineNumbers w:val="0"/>
+              <w:jc w:val="center"/>
+              <w:rPr>
+                <w:rFonts w:hint="default" w:ascii="Verdana" w:hAnsi="Verdana" w:cs="Verdana"/>
+                <w:b/>
+                <w:bCs/>
+              </w:rPr>
+            </w:pPr>
+            <w:r>
+              <w:rPr>
+                <w:rFonts w:hint="default" w:ascii="Verdana" w:hAnsi="Verdana" w:eastAsia="SimSun" w:cs="Verdana"/>
+                <w:b/>
+                <w:bCs/>
+                <w:kern w:val="0"/>
+                <w:sz w:val="24"/>
+                <w:szCs w:val="24"/>
+                <w:lang w:val="en-US" w:eastAsia="zh-CN" w:bidi="ar"/>
+              </w:rPr>
+              <w:t>Risk</w:t>
+            </w:r>
+          </w:p>
+        </w:tc>
+        <w:tc>
+          <w:tcPr>
+            <w:tcW w:w="0" w:type="auto"/>
+            <w:shd w:val="clear" w:color="auto" w:fill="auto"/>
+            <w:vAlign w:val="center"/>
+          </w:tcPr>
+          <w:p>
+            <w:pPr>
+              <w:keepNext w:val="0"/>
+              <w:keepLines w:val="0"/>
+              <w:widowControl/>
+              <w:suppressLineNumbers w:val="0"/>
+              <w:jc w:val="center"/>
+              <w:rPr>
+                <w:rFonts w:hint="default" w:ascii="Verdana" w:hAnsi="Verdana" w:cs="Verdana"/>
+                <w:b/>
+                <w:bCs/>
+              </w:rPr>
+            </w:pPr>
+            <w:r>
+              <w:rPr>
+                <w:rFonts w:hint="default" w:ascii="Verdana" w:hAnsi="Verdana" w:eastAsia="SimSun" w:cs="Verdana"/>
+                <w:b/>
+                <w:bCs/>
+                <w:kern w:val="0"/>
+                <w:sz w:val="24"/>
+                <w:szCs w:val="24"/>
+                <w:lang w:val="en-US" w:eastAsia="zh-CN" w:bidi="ar"/>
+              </w:rPr>
+              <w:t>Impact</w:t>
+            </w:r>
+          </w:p>
+        </w:tc>
+        <w:tc>
+          <w:tcPr>
+            <w:tcW w:w="0" w:type="auto"/>
+            <w:shd w:val="clear" w:color="auto" w:fill="auto"/>
+            <w:vAlign w:val="center"/>
+          </w:tcPr>
+          <w:p>
+            <w:pPr>
+              <w:keepNext w:val="0"/>
+              <w:keepLines w:val="0"/>
+              <w:widowControl/>
+              <w:suppressLineNumbers w:val="0"/>
+              <w:jc w:val="center"/>
+              <w:rPr>
+                <w:rFonts w:hint="default" w:ascii="Verdana" w:hAnsi="Verdana" w:cs="Verdana"/>
+                <w:b/>
+                <w:bCs/>
+              </w:rPr>
+            </w:pPr>
+            <w:r>
+              <w:rPr>
+                <w:rFonts w:hint="default" w:ascii="Verdana" w:hAnsi="Verdana" w:eastAsia="SimSun" w:cs="Verdana"/>
+                <w:b/>
+                <w:bCs/>
+                <w:kern w:val="0"/>
+                <w:sz w:val="24"/>
+                <w:szCs w:val="24"/>
+                <w:lang w:val="en-US" w:eastAsia="zh-CN" w:bidi="ar"/>
+              </w:rPr>
+              <w:t>Mitigation Strategy</w:t>
+            </w:r>
+          </w:p>
+        </w:tc>
+      </w:tr>
+      <w:tr>
+        <w:tblPrEx>
+          <w:tblBorders>
+            <w:top w:val="none" w:color="auto" w:sz="0" w:space="0"/>
+            <w:left w:val="none" w:color="auto" w:sz="0" w:space="0"/>
+            <w:bottom w:val="none" w:color="auto" w:sz="0" w:space="0"/>
+            <w:right w:val="none" w:color="auto" w:sz="0" w:space="0"/>
+            <w:insideH w:val="none" w:color="auto" w:sz="0" w:space="0"/>
+            <w:insideV w:val="none" w:color="auto" w:sz="0" w:space="0"/>
+          </w:tblBorders>
+          <w:shd w:val="clear" w:color="auto" w:fill="auto"/>
+          <w:tblCellMar>
+            <w:top w:w="15" w:type="dxa"/>
+            <w:left w:w="15" w:type="dxa"/>
+            <w:bottom w:w="15" w:type="dxa"/>
+            <w:right w:w="15" w:type="dxa"/>
+          </w:tblCellMar>
+        </w:tblPrEx>
+        <w:trPr>
+          <w:tblCellSpacing w:w="15" w:type="dxa"/>
+        </w:trPr>
+        <w:tc>
+          <w:tcPr>
+            <w:tcW w:w="0" w:type="auto"/>
+            <w:shd w:val="clear" w:color="auto" w:fill="auto"/>
+            <w:vAlign w:val="center"/>
+          </w:tcPr>
+          <w:p>
+            <w:pPr>
+              <w:keepNext w:val="0"/>
+              <w:keepLines w:val="0"/>
+              <w:widowControl/>
+              <w:suppressLineNumbers w:val="0"/>
+              <w:jc w:val="left"/>
+              <w:rPr>
+                <w:rFonts w:hint="default" w:ascii="Verdana" w:hAnsi="Verdana" w:cs="Verdana"/>
+              </w:rPr>
+            </w:pPr>
+            <w:r>
+              <w:rPr>
+                <w:rFonts w:hint="default" w:ascii="Verdana" w:hAnsi="Verdana" w:eastAsia="SimSun" w:cs="Verdana"/>
+                <w:kern w:val="0"/>
+                <w:sz w:val="24"/>
+                <w:szCs w:val="24"/>
+                <w:lang w:val="en-US" w:eastAsia="zh-CN" w:bidi="ar"/>
+              </w:rPr>
+              <w:t>Delays in development</w:t>
+            </w:r>
+          </w:p>
+        </w:tc>
+        <w:tc>
+          <w:tcPr>
+            <w:tcW w:w="0" w:type="auto"/>
+            <w:shd w:val="clear" w:color="auto" w:fill="auto"/>
+            <w:vAlign w:val="center"/>
+          </w:tcPr>
+          <w:p>
+            <w:pPr>
+              <w:keepNext w:val="0"/>
+              <w:keepLines w:val="0"/>
+              <w:widowControl/>
+              <w:suppressLineNumbers w:val="0"/>
+              <w:jc w:val="left"/>
+              <w:rPr>
+                <w:rFonts w:hint="default" w:ascii="Verdana" w:hAnsi="Verdana" w:cs="Verdana"/>
               </w:rPr>
             </w:pPr>
             <w:r>
@@ -2097,7 +1886,225 @@
         <w:tc>
           <w:tcPr>
             <w:tcW w:w="0" w:type="auto"/>
-            <w:shd w:val="clear"/>
+            <w:shd w:val="clear" w:color="auto" w:fill="auto"/>
+            <w:vAlign w:val="center"/>
+          </w:tcPr>
+          <w:p>
+            <w:pPr>
+              <w:keepNext w:val="0"/>
+              <w:keepLines w:val="0"/>
+              <w:widowControl/>
+              <w:suppressLineNumbers w:val="0"/>
+              <w:jc w:val="left"/>
+              <w:rPr>
+                <w:rFonts w:hint="default" w:ascii="Verdana" w:hAnsi="Verdana" w:cs="Verdana"/>
+              </w:rPr>
+            </w:pPr>
+            <w:r>
+              <w:rPr>
+                <w:rFonts w:hint="default" w:ascii="Verdana" w:hAnsi="Verdana" w:eastAsia="SimSun" w:cs="Verdana"/>
+                <w:kern w:val="0"/>
+                <w:sz w:val="24"/>
+                <w:szCs w:val="24"/>
+                <w:lang w:val="en-US" w:eastAsia="zh-CN" w:bidi="ar"/>
+              </w:rPr>
+              <w:t>Set clear deadlines, use Agile sprints</w:t>
+            </w:r>
+          </w:p>
+        </w:tc>
+      </w:tr>
+      <w:tr>
+        <w:tblPrEx>
+          <w:tblBorders>
+            <w:top w:val="none" w:color="auto" w:sz="0" w:space="0"/>
+            <w:left w:val="none" w:color="auto" w:sz="0" w:space="0"/>
+            <w:bottom w:val="none" w:color="auto" w:sz="0" w:space="0"/>
+            <w:right w:val="none" w:color="auto" w:sz="0" w:space="0"/>
+            <w:insideH w:val="none" w:color="auto" w:sz="0" w:space="0"/>
+            <w:insideV w:val="none" w:color="auto" w:sz="0" w:space="0"/>
+          </w:tblBorders>
+          <w:shd w:val="clear" w:color="auto" w:fill="auto"/>
+          <w:tblCellMar>
+            <w:top w:w="15" w:type="dxa"/>
+            <w:left w:w="15" w:type="dxa"/>
+            <w:bottom w:w="15" w:type="dxa"/>
+            <w:right w:w="15" w:type="dxa"/>
+          </w:tblCellMar>
+        </w:tblPrEx>
+        <w:trPr>
+          <w:tblCellSpacing w:w="15" w:type="dxa"/>
+        </w:trPr>
+        <w:tc>
+          <w:tcPr>
+            <w:tcW w:w="0" w:type="auto"/>
+            <w:shd w:val="clear" w:color="auto" w:fill="auto"/>
+            <w:vAlign w:val="center"/>
+          </w:tcPr>
+          <w:p>
+            <w:pPr>
+              <w:keepNext w:val="0"/>
+              <w:keepLines w:val="0"/>
+              <w:widowControl/>
+              <w:suppressLineNumbers w:val="0"/>
+              <w:jc w:val="left"/>
+              <w:rPr>
+                <w:rFonts w:hint="default" w:ascii="Verdana" w:hAnsi="Verdana" w:cs="Verdana"/>
+              </w:rPr>
+            </w:pPr>
+            <w:r>
+              <w:rPr>
+                <w:rFonts w:hint="default" w:ascii="Verdana" w:hAnsi="Verdana" w:eastAsia="SimSun" w:cs="Verdana"/>
+                <w:kern w:val="0"/>
+                <w:sz w:val="24"/>
+                <w:szCs w:val="24"/>
+                <w:lang w:val="en-US" w:eastAsia="zh-CN" w:bidi="ar"/>
+              </w:rPr>
+              <w:t>Database failure</w:t>
+            </w:r>
+          </w:p>
+        </w:tc>
+        <w:tc>
+          <w:tcPr>
+            <w:tcW w:w="0" w:type="auto"/>
+            <w:shd w:val="clear" w:color="auto" w:fill="auto"/>
+            <w:vAlign w:val="center"/>
+          </w:tcPr>
+          <w:p>
+            <w:pPr>
+              <w:keepNext w:val="0"/>
+              <w:keepLines w:val="0"/>
+              <w:widowControl/>
+              <w:suppressLineNumbers w:val="0"/>
+              <w:jc w:val="left"/>
+              <w:rPr>
+                <w:rFonts w:hint="default" w:ascii="Verdana" w:hAnsi="Verdana" w:cs="Verdana"/>
+              </w:rPr>
+            </w:pPr>
+            <w:r>
+              <w:rPr>
+                <w:rFonts w:hint="default" w:ascii="Verdana" w:hAnsi="Verdana" w:eastAsia="SimSun" w:cs="Verdana"/>
+                <w:kern w:val="0"/>
+                <w:sz w:val="24"/>
+                <w:szCs w:val="24"/>
+                <w:lang w:val="en-US" w:eastAsia="zh-CN" w:bidi="ar"/>
+              </w:rPr>
+              <w:t>Medium</w:t>
+            </w:r>
+          </w:p>
+        </w:tc>
+        <w:tc>
+          <w:tcPr>
+            <w:tcW w:w="0" w:type="auto"/>
+            <w:shd w:val="clear" w:color="auto" w:fill="auto"/>
+            <w:vAlign w:val="center"/>
+          </w:tcPr>
+          <w:p>
+            <w:pPr>
+              <w:keepNext w:val="0"/>
+              <w:keepLines w:val="0"/>
+              <w:widowControl/>
+              <w:suppressLineNumbers w:val="0"/>
+              <w:jc w:val="left"/>
+              <w:rPr>
+                <w:rFonts w:hint="default" w:ascii="Verdana" w:hAnsi="Verdana" w:cs="Verdana"/>
+              </w:rPr>
+            </w:pPr>
+            <w:r>
+              <w:rPr>
+                <w:rFonts w:hint="default" w:ascii="Verdana" w:hAnsi="Verdana" w:eastAsia="SimSun" w:cs="Verdana"/>
+                <w:kern w:val="0"/>
+                <w:sz w:val="24"/>
+                <w:szCs w:val="24"/>
+                <w:lang w:val="en-US" w:eastAsia="zh-CN" w:bidi="ar"/>
+              </w:rPr>
+              <w:t>Implement backups, use cloud storage</w:t>
+            </w:r>
+          </w:p>
+        </w:tc>
+      </w:tr>
+      <w:tr>
+        <w:tblPrEx>
+          <w:tblBorders>
+            <w:top w:val="none" w:color="auto" w:sz="0" w:space="0"/>
+            <w:left w:val="none" w:color="auto" w:sz="0" w:space="0"/>
+            <w:bottom w:val="none" w:color="auto" w:sz="0" w:space="0"/>
+            <w:right w:val="none" w:color="auto" w:sz="0" w:space="0"/>
+            <w:insideH w:val="none" w:color="auto" w:sz="0" w:space="0"/>
+            <w:insideV w:val="none" w:color="auto" w:sz="0" w:space="0"/>
+          </w:tblBorders>
+          <w:shd w:val="clear" w:color="auto" w:fill="auto"/>
+          <w:tblCellMar>
+            <w:top w:w="15" w:type="dxa"/>
+            <w:left w:w="15" w:type="dxa"/>
+            <w:bottom w:w="15" w:type="dxa"/>
+            <w:right w:w="15" w:type="dxa"/>
+          </w:tblCellMar>
+        </w:tblPrEx>
+        <w:trPr>
+          <w:tblCellSpacing w:w="15" w:type="dxa"/>
+        </w:trPr>
+        <w:tc>
+          <w:tcPr>
+            <w:tcW w:w="0" w:type="auto"/>
+            <w:shd w:val="clear" w:color="auto" w:fill="auto"/>
+            <w:vAlign w:val="center"/>
+          </w:tcPr>
+          <w:p>
+            <w:pPr>
+              <w:keepNext w:val="0"/>
+              <w:keepLines w:val="0"/>
+              <w:widowControl/>
+              <w:suppressLineNumbers w:val="0"/>
+              <w:jc w:val="left"/>
+              <w:rPr>
+                <w:rFonts w:hint="default" w:ascii="Verdana" w:hAnsi="Verdana" w:cs="Verdana"/>
+              </w:rPr>
+            </w:pPr>
+            <w:r>
+              <w:rPr>
+                <w:rFonts w:hint="default" w:ascii="Verdana" w:hAnsi="Verdana" w:eastAsia="SimSun" w:cs="Verdana"/>
+                <w:kern w:val="0"/>
+                <w:sz w:val="24"/>
+                <w:szCs w:val="24"/>
+                <w:lang w:val="en-US" w:eastAsia="zh-CN" w:bidi="ar"/>
+              </w:rPr>
+              <w:t>Security vulnerabilities</w:t>
+            </w:r>
+          </w:p>
+        </w:tc>
+        <w:tc>
+          <w:tcPr>
+            <w:tcW w:w="0" w:type="auto"/>
+            <w:shd w:val="clear" w:color="auto" w:fill="auto"/>
+            <w:vAlign w:val="center"/>
+          </w:tcPr>
+          <w:p>
+            <w:pPr>
+              <w:keepNext w:val="0"/>
+              <w:keepLines w:val="0"/>
+              <w:widowControl/>
+              <w:suppressLineNumbers w:val="0"/>
+              <w:jc w:val="left"/>
+              <w:rPr>
+                <w:rFonts w:hint="default" w:ascii="Verdana" w:hAnsi="Verdana" w:cs="Verdana"/>
+              </w:rPr>
+            </w:pPr>
+            <w:r>
+              <w:rPr>
+                <w:rFonts w:hint="default" w:ascii="Verdana" w:hAnsi="Verdana" w:eastAsia="SimSun" w:cs="Verdana"/>
+                <w:kern w:val="0"/>
+                <w:sz w:val="24"/>
+                <w:szCs w:val="24"/>
+                <w:lang w:val="en-US" w:eastAsia="zh-CN" w:bidi="ar"/>
+              </w:rPr>
+              <w:t>High</w:t>
+            </w:r>
+          </w:p>
+        </w:tc>
+        <w:tc>
+          <w:tcPr>
+            <w:tcW w:w="0" w:type="auto"/>
+            <w:shd w:val="clear" w:color="auto" w:fill="auto"/>
             <w:vAlign w:val="center"/>
           </w:tcPr>
           <w:p>
@@ -2134,6 +2141,7 @@
             <w:insideH w:val="none" w:color="auto" w:sz="0" w:space="0"/>
             <w:insideV w:val="none" w:color="auto" w:sz="0" w:space="0"/>
           </w:tblBorders>
+          <w:shd w:val="clear" w:color="auto" w:fill="auto"/>
           <w:tblCellMar>
             <w:top w:w="15" w:type="dxa"/>
             <w:left w:w="15" w:type="dxa"/>
@@ -2147,7 +2155,7 @@
         <w:tc>
           <w:tcPr>
             <w:tcW w:w="0" w:type="auto"/>
-            <w:shd w:val="clear"/>
+            <w:shd w:val="clear" w:color="auto" w:fill="auto"/>
             <w:vAlign w:val="center"/>
           </w:tcPr>
           <w:p>
@@ -2176,7 +2184,7 @@
         <w:tc>
           <w:tcPr>
             <w:tcW w:w="0" w:type="auto"/>
-            <w:shd w:val="clear"/>
+            <w:shd w:val="clear" w:color="auto" w:fill="auto"/>
             <w:vAlign w:val="center"/>
           </w:tcPr>
           <w:p>
@@ -2205,7 +2213,7 @@
         <w:tc>
           <w:tcPr>
             <w:tcW w:w="0" w:type="auto"/>
-            <w:shd w:val="clear"/>
+            <w:shd w:val="clear" w:color="auto" w:fill="auto"/>
             <w:vAlign w:val="center"/>
           </w:tcPr>
           <w:p>
@@ -3200,7 +3208,7 @@
     <w:lsdException w:unhideWhenUsed="0" w:uiPriority="0" w:semiHidden="0" w:name="Document Map"/>
     <w:lsdException w:unhideWhenUsed="0" w:uiPriority="0" w:semiHidden="0" w:name="Plain Text"/>
     <w:lsdException w:unhideWhenUsed="0" w:uiPriority="0" w:semiHidden="0" w:name="E-mail Signature"/>
-    <w:lsdException w:unhideWhenUsed="0" w:uiPriority="0" w:semiHidden="0" w:name="Normal (Web)"/>
+    <w:lsdException w:qFormat="1" w:unhideWhenUsed="0" w:uiPriority="0" w:semiHidden="0" w:name="Normal (Web)"/>
     <w:lsdException w:unhideWhenUsed="0" w:uiPriority="0" w:semiHidden="0" w:name="HTML Acronym"/>
     <w:lsdException w:unhideWhenUsed="0" w:uiPriority="0" w:semiHidden="0" w:name="HTML Address"/>
     <w:lsdException w:unhideWhenUsed="0" w:uiPriority="0" w:semiHidden="0" w:name="HTML Cite"/>
@@ -3396,6 +3404,7 @@
   </w:style>
   <w:style w:type="paragraph" w:styleId="5">
     <w:name w:val="Normal (Web)"/>
+    <w:qFormat/>
     <w:uiPriority w:val="0"/>
     <w:pPr>
       <w:spacing w:before="0" w:beforeAutospacing="1" w:after="0" w:afterAutospacing="1"/>
@@ -3403,6 +3412,7 @@
       <w:jc w:val="left"/>
     </w:pPr>
     <w:rPr>
+      <w:rFonts w:ascii="Times New Roman" w:hAnsi="Times New Roman" w:eastAsia="SimSun" w:cs="Times New Roman"/>
       <w:kern w:val="0"/>
       <w:sz w:val="24"/>
       <w:szCs w:val="24"/>

</xml_diff>